<commit_message>
just a simple fix
</commit_message>
<xml_diff>
--- a/CV.docx
+++ b/CV.docx
@@ -816,6 +816,7 @@
       <w:pPr>
         <w:pStyle w:val="Body"/>
         <w:spacing w:before="9" w:line="160" w:lineRule="exact"/>
+        <w:ind w:hanging="820"/>
         <w:jc w:val="center"/>
         <w:rPr>
           <w:rStyle w:val="None"/>
@@ -1677,12 +1678,12 @@
               <wp:anchor distT="0" distB="0" distL="0" distR="0" simplePos="0" relativeHeight="251659264" behindDoc="0" locked="0" layoutInCell="1" allowOverlap="1">
                 <wp:simplePos x="0" y="0"/>
                 <wp:positionH relativeFrom="margin">
-                  <wp:posOffset>605154</wp:posOffset>
+                  <wp:posOffset>264056</wp:posOffset>
                 </wp:positionH>
                 <wp:positionV relativeFrom="line">
-                  <wp:posOffset>147320</wp:posOffset>
+                  <wp:posOffset>147165</wp:posOffset>
                 </wp:positionV>
-                <wp:extent cx="5774691" cy="126365"/>
+                <wp:extent cx="6546033" cy="143244"/>
                 <wp:effectExtent l="0" t="0" r="0" b="0"/>
                 <wp:wrapNone/>
                 <wp:docPr id="1073741828" name="officeArt object"/>
@@ -1694,9 +1695,9 @@
                       <wpg:grpSpPr>
                         <a:xfrm>
                           <a:off x="0" y="0"/>
-                          <a:ext cx="5774691" cy="126365"/>
+                          <a:ext cx="6546033" cy="143244"/>
                           <a:chOff x="0" y="0"/>
-                          <a:chExt cx="5774690" cy="126364"/>
+                          <a:chExt cx="6546032" cy="143243"/>
                         </a:xfrm>
                       </wpg:grpSpPr>
                       <pic:pic xmlns:pic="http://schemas.openxmlformats.org/drawingml/2006/picture">
@@ -1717,7 +1718,7 @@
                         <pic:spPr>
                           <a:xfrm>
                             <a:off x="0" y="0"/>
-                            <a:ext cx="5774691" cy="126365"/>
+                            <a:ext cx="6546033" cy="143244"/>
                           </a:xfrm>
                           <a:prstGeom prst="rect">
                             <a:avLst/>
@@ -1734,8 +1735,8 @@
                         <wps:cNvSpPr/>
                         <wps:spPr>
                           <a:xfrm>
-                            <a:off x="26670" y="35559"/>
-                            <a:ext cx="5657851" cy="1"/>
+                            <a:off x="30232" y="40309"/>
+                            <a:ext cx="6413587" cy="1"/>
                           </a:xfrm>
                           <a:prstGeom prst="line">
                             <a:avLst/>
@@ -1760,12 +1761,12 @@
           </mc:Choice>
           <mc:Fallback>
             <w:pict>
-              <v:group id="_x0000_s1027" style="visibility:visible;position:absolute;margin-left:47.6pt;margin-top:11.6pt;width:454.7pt;height:9.9pt;z-index:251659264;mso-position-horizontal:absolute;mso-position-horizontal-relative:margin;mso-position-vertical:absolute;mso-position-vertical-relative:line;mso-wrap-distance-left:0.0pt;mso-wrap-distance-top:0.0pt;mso-wrap-distance-right:0.0pt;mso-wrap-distance-bottom:0.0pt;" coordorigin="0,0" coordsize="5774690,126365">
+              <v:group id="_x0000_s1027" style="visibility:visible;position:absolute;margin-left:20.8pt;margin-top:11.6pt;width:515.4pt;height:11.3pt;z-index:251659264;mso-position-horizontal:absolute;mso-position-horizontal-relative:margin;mso-position-vertical:absolute;mso-position-vertical-relative:line;mso-wrap-distance-left:0.0pt;mso-wrap-distance-top:0.0pt;mso-wrap-distance-right:0.0pt;mso-wrap-distance-bottom:0.0pt;" coordorigin="0,0" coordsize="6546032,143244">
                 <w10:wrap type="none" side="bothSides" anchorx="margin"/>
-                <v:shape id="_x0000_s1028" type="#_x0000_t75" style="position:absolute;left:0;top:0;width:5774690;height:126365;">
+                <v:shape id="_x0000_s1028" type="#_x0000_t75" style="position:absolute;left:0;top:0;width:6546032;height:143244;">
                   <v:imagedata r:id="rId4" o:title="image1.png"/>
                 </v:shape>
-                <v:line id="_x0000_s1029" style="position:absolute;left:26670;top:35560;width:5657850;height:0;">
+                <v:line id="_x0000_s1029" style="position:absolute;left:30232;top:40310;width:6413586;height:0;">
                   <v:fill on="f"/>
                   <v:stroke filltype="solid" color="#000000" opacity="100.0%" weight="1.6pt" dashstyle="solid" endcap="flat" joinstyle="round" linestyle="single" startarrow="none" startarrowwidth="medium" startarrowlength="medium" endarrow="none" endarrowwidth="medium" endarrowlength="medium"/>
                 </v:line>
@@ -1795,9 +1796,8 @@
         <w:spacing w:before="9" w:line="160" w:lineRule="exact"/>
         <w:jc w:val="center"/>
         <w:rPr>
-          <w:rStyle w:val="None"/>
-          <w:sz w:val="22"/>
-          <w:szCs w:val="22"/>
+          <w:sz w:val="17"/>
+          <w:szCs w:val="17"/>
         </w:rPr>
       </w:pPr>
       <w:r>
@@ -1878,13 +1878,11 @@
     <w:p>
       <w:pPr>
         <w:pStyle w:val="Body"/>
-        <w:spacing w:before="6" w:line="280" w:lineRule="exact"/>
-        <w:rPr>
-          <w:b w:val="0"/>
-          <w:bCs w:val="0"/>
-          <w:color w:val="1164c9"/>
-          <w:sz w:val="28"/>
-          <w:szCs w:val="28"/>
+        <w:spacing w:before="9" w:line="160" w:lineRule="exact"/>
+        <w:jc w:val="center"/>
+        <w:rPr>
+          <w:sz w:val="17"/>
+          <w:szCs w:val="17"/>
         </w:rPr>
       </w:pPr>
     </w:p>

</xml_diff>

<commit_message>
Singapore internship info is added
</commit_message>
<xml_diff>
--- a/CV.docx
+++ b/CV.docx
@@ -240,14 +240,90 @@
     <w:p>
       <w:pPr>
         <w:pStyle w:val="Body"/>
-        <w:spacing w:before="3" w:line="180" w:lineRule="exact"/>
-        <w:rPr>
-          <w:b w:val="0"/>
-          <w:bCs w:val="0"/>
-          <w:sz w:val="18"/>
-          <w:szCs w:val="18"/>
+        <w:ind w:left="100" w:firstLine="0"/>
+        <w:jc w:val="center"/>
+        <w:rPr>
+          <w:b w:val="0"/>
+          <w:bCs w:val="0"/>
         </w:rPr>
       </w:pPr>
+      <w:r>
+        <w:rPr>
+          <w:b w:val="1"/>
+          <w:bCs w:val="1"/>
+          <w:spacing w:val="0"/>
+          <w:rtl w:val="0"/>
+          <w:lang w:val="en-US"/>
+        </w:rPr>
+        <w:t xml:space="preserve">Temporary: </w:t>
+      </w:r>
+      <w:r>
+        <w:rPr>
+          <w:b w:val="0"/>
+          <w:bCs w:val="0"/>
+          <w:spacing w:val="0"/>
+          <w:rtl w:val="0"/>
+        </w:rPr>
+        <w:t xml:space="preserve">Blk 23, </w:t>
+      </w:r>
+      <w:r>
+        <w:rPr>
+          <w:b w:val="0"/>
+          <w:bCs w:val="0"/>
+          <w:spacing w:val="0"/>
+          <w:rtl w:val="0"/>
+          <w:lang w:val="en-US"/>
+        </w:rPr>
+        <w:t>T</w:t>
+      </w:r>
+      <w:r>
+        <w:rPr>
+          <w:b w:val="0"/>
+          <w:bCs w:val="0"/>
+          <w:spacing w:val="0"/>
+          <w:rtl w:val="0"/>
+        </w:rPr>
+        <w:t xml:space="preserve">elok </w:t>
+      </w:r>
+      <w:r>
+        <w:rPr>
+          <w:b w:val="0"/>
+          <w:bCs w:val="0"/>
+          <w:spacing w:val="0"/>
+          <w:rtl w:val="0"/>
+          <w:lang w:val="en-US"/>
+        </w:rPr>
+        <w:t>B</w:t>
+      </w:r>
+      <w:r>
+        <w:rPr>
+          <w:b w:val="0"/>
+          <w:bCs w:val="0"/>
+          <w:spacing w:val="0"/>
+          <w:rtl w:val="0"/>
+        </w:rPr>
+        <w:t xml:space="preserve">langah </w:t>
+      </w:r>
+      <w:r>
+        <w:rPr>
+          <w:b w:val="0"/>
+          <w:bCs w:val="0"/>
+          <w:spacing w:val="0"/>
+          <w:rtl w:val="0"/>
+          <w:lang w:val="en-US"/>
+        </w:rPr>
+        <w:t>C</w:t>
+      </w:r>
+      <w:r>
+        <w:rPr>
+          <w:b w:val="0"/>
+          <w:bCs w:val="0"/>
+          <w:spacing w:val="0"/>
+          <w:rtl w:val="0"/>
+          <w:lang w:val="it-IT"/>
+        </w:rPr>
+        <w:t>rescent , # 08-34, Singapore , 090023</w:t>
+      </w:r>
     </w:p>
     <w:p>
       <w:pPr>
@@ -1120,7 +1196,7 @@
           <w:rtl w:val="0"/>
           <w:lang w:val="en-US"/>
         </w:rPr>
-        <w:t>90</w:t>
+        <w:t>65</w:t>
       </w:r>
       <w:r>
         <w:rPr>
@@ -1145,7 +1221,7 @@
           <w:rtl w:val="0"/>
           <w:lang w:val="en-US"/>
         </w:rPr>
-        <w:t>539</w:t>
+        <w:t>8581</w:t>
       </w:r>
       <w:r>
         <w:rPr>
@@ -1170,57 +1246,7 @@
           <w:rtl w:val="0"/>
           <w:lang w:val="en-US"/>
         </w:rPr>
-        <w:t>202</w:t>
-      </w:r>
-      <w:r>
-        <w:rPr>
-          <w:b w:val="0"/>
-          <w:bCs w:val="0"/>
-          <w:spacing w:val="-3"/>
-          <w:position w:val="-2"/>
-          <w:sz w:val="22"/>
-          <w:szCs w:val="22"/>
-          <w:rtl w:val="0"/>
-        </w:rPr>
-        <w:t>-</w:t>
-      </w:r>
-      <w:r>
-        <w:rPr>
-          <w:b w:val="0"/>
-          <w:bCs w:val="0"/>
-          <w:spacing w:val="-3"/>
-          <w:position w:val="-2"/>
-          <w:sz w:val="22"/>
-          <w:szCs w:val="22"/>
-          <w:rtl w:val="0"/>
-          <w:lang w:val="en-US"/>
-        </w:rPr>
-        <w:t>64</w:t>
-      </w:r>
-      <w:r>
-        <w:rPr>
-          <w:b w:val="0"/>
-          <w:bCs w:val="0"/>
-          <w:spacing w:val="-3"/>
-          <w:position w:val="-2"/>
-          <w:sz w:val="22"/>
-          <w:szCs w:val="22"/>
-          <w:rtl w:val="0"/>
-        </w:rPr>
-        <w:t>-</w:t>
-      </w:r>
-      <w:r>
-        <w:rPr>
-          <w:b w:val="0"/>
-          <w:bCs w:val="0"/>
-          <w:spacing w:val="-3"/>
-          <w:position w:val="-2"/>
-          <w:sz w:val="22"/>
-          <w:szCs w:val="22"/>
-          <w:rtl w:val="0"/>
-          <w:lang w:val="en-US"/>
-        </w:rPr>
-        <w:t>42</w:t>
+        <w:t>6901</w:t>
       </w:r>
       <w:r>
         <w:rPr>
@@ -1354,7 +1380,7 @@
           <w:szCs w:val="22"/>
           <w:u w:val="single" w:color="0462c1"/>
         </w:rPr>
-        <w:instrText xml:space="preserve"> HYPERLINK "mailto:furkan@citusdata.com?subject="</w:instrText>
+        <w:instrText xml:space="preserve"> HYPERLINK "mailto:sahinffurkan@gmail.com?subject="</w:instrText>
       </w:r>
       <w:r>
         <w:rPr>
@@ -1382,7 +1408,7 @@
           <w:rtl w:val="0"/>
           <w:lang w:val="en-US"/>
         </w:rPr>
-        <w:t>furkan@citusdata.com</w:t>
+        <w:t>sahinffurkan@gmail.com</w:t>
       </w:r>
       <w:r>
         <w:rPr>
@@ -1427,7 +1453,58 @@
           <w:rtl w:val="0"/>
           <w:lang w:val="en-US"/>
         </w:rPr>
-        <w:t xml:space="preserve"> /furkansahin</w:t>
+        <w:t xml:space="preserve"> </w:t>
+      </w:r>
+      <w:r>
+        <w:rPr>
+          <w:rStyle w:val="Hyperlink.1"/>
+          <w:b w:val="0"/>
+          <w:bCs w:val="0"/>
+          <w:sz w:val="22"/>
+          <w:szCs w:val="22"/>
+        </w:rPr>
+        <w:fldChar w:fldCharType="begin" w:fldLock="0"/>
+      </w:r>
+      <w:r>
+        <w:rPr>
+          <w:rStyle w:val="Hyperlink.1"/>
+          <w:b w:val="0"/>
+          <w:bCs w:val="0"/>
+          <w:sz w:val="22"/>
+          <w:szCs w:val="22"/>
+        </w:rPr>
+        <w:instrText xml:space="preserve"> HYPERLINK "http://github.com/furkansahin"</w:instrText>
+      </w:r>
+      <w:r>
+        <w:rPr>
+          <w:rStyle w:val="Hyperlink.1"/>
+          <w:b w:val="0"/>
+          <w:bCs w:val="0"/>
+          <w:sz w:val="22"/>
+          <w:szCs w:val="22"/>
+        </w:rPr>
+        <w:fldChar w:fldCharType="separate" w:fldLock="0"/>
+      </w:r>
+      <w:r>
+        <w:rPr>
+          <w:rStyle w:val="Hyperlink.1"/>
+          <w:b w:val="0"/>
+          <w:bCs w:val="0"/>
+          <w:sz w:val="22"/>
+          <w:szCs w:val="22"/>
+          <w:rtl w:val="0"/>
+          <w:lang w:val="en-US"/>
+        </w:rPr>
+        <w:t>/furkansahin</w:t>
+      </w:r>
+      <w:r>
+        <w:rPr>
+          <w:b w:val="0"/>
+          <w:bCs w:val="0"/>
+          <w:sz w:val="17"/>
+          <w:szCs w:val="17"/>
+        </w:rPr>
+        <w:fldChar w:fldCharType="end" w:fldLock="0"/>
       </w:r>
       <w:r>
         <w:rPr>
@@ -1592,7 +1669,7 @@
       </w:r>
       <w:r>
         <w:rPr>
-          <w:rStyle w:val="Hyperlink.1"/>
+          <w:rStyle w:val="Hyperlink.2"/>
           <w:b w:val="0"/>
           <w:bCs w:val="0"/>
           <w:color w:val="116cce"/>
@@ -1603,7 +1680,7 @@
       </w:r>
       <w:r>
         <w:rPr>
-          <w:rStyle w:val="Hyperlink.1"/>
+          <w:rStyle w:val="Hyperlink.2"/>
           <w:b w:val="0"/>
           <w:bCs w:val="0"/>
           <w:color w:val="116cce"/>
@@ -1614,7 +1691,7 @@
       </w:r>
       <w:r>
         <w:rPr>
-          <w:rStyle w:val="Hyperlink.1"/>
+          <w:rStyle w:val="Hyperlink.2"/>
           <w:b w:val="0"/>
           <w:bCs w:val="0"/>
           <w:color w:val="116cce"/>
@@ -1625,7 +1702,7 @@
       </w:r>
       <w:r>
         <w:rPr>
-          <w:rStyle w:val="Hyperlink.1"/>
+          <w:rStyle w:val="Hyperlink.2"/>
           <w:b w:val="0"/>
           <w:bCs w:val="0"/>
           <w:color w:val="116cce"/>
@@ -3395,16 +3472,16 @@
           <w:rtl w:val="0"/>
           <w:lang w:val="en-US"/>
         </w:rPr>
-        <w:t>6 May</w:t>
-      </w:r>
-      <w:r>
-        <w:rPr>
-          <w:rStyle w:val="None"/>
-          <w:spacing w:val="0"/>
-          <w:rtl w:val="0"/>
-          <w:lang w:val="en-US"/>
-        </w:rPr>
-        <w:t xml:space="preserve"> - 2016 July, Citus Data, Istanbul</w:t>
+        <w:t>6 July</w:t>
+      </w:r>
+      <w:r>
+        <w:rPr>
+          <w:rStyle w:val="None"/>
+          <w:spacing w:val="0"/>
+          <w:rtl w:val="0"/>
+          <w:lang w:val="en-US"/>
+        </w:rPr>
+        <w:t xml:space="preserve"> - 2016 October, Institute for High Performance Research, A*Star, Singapore</w:t>
       </w:r>
     </w:p>
     <w:p>
@@ -3416,20 +3493,109 @@
           <w:b w:val="0"/>
           <w:bCs w:val="0"/>
           <w:spacing w:val="0"/>
+        </w:rPr>
+      </w:pPr>
+      <w:r>
+        <w:rPr>
+          <w:rStyle w:val="None"/>
+          <w:b w:val="0"/>
+          <w:bCs w:val="0"/>
+          <w:spacing w:val="0"/>
+          <w:rtl w:val="0"/>
+          <w:lang w:val="en-US"/>
+        </w:rPr>
+        <w:t>Research Assistant.</w:t>
+      </w:r>
+    </w:p>
+    <w:p>
+      <w:pPr>
+        <w:pStyle w:val="Body"/>
+        <w:ind w:right="651"/>
+        <w:rPr>
+          <w:rStyle w:val="None"/>
+          <w:b w:val="0"/>
+          <w:bCs w:val="0"/>
+          <w:spacing w:val="0"/>
           <w:sz w:val="16"/>
           <w:szCs w:val="16"/>
         </w:rPr>
       </w:pPr>
-      <w:r>
-        <w:rPr>
-          <w:rStyle w:val="None"/>
-          <w:b w:val="0"/>
-          <w:bCs w:val="0"/>
-          <w:spacing w:val="0"/>
-          <w:rtl w:val="0"/>
-          <w:lang w:val="en-US"/>
-        </w:rPr>
-        <w:t>Software Engineering Internship.</w:t>
+    </w:p>
+    <w:p>
+      <w:pPr>
+        <w:pStyle w:val="Body"/>
+        <w:ind w:right="651"/>
+        <w:rPr>
+          <w:rStyle w:val="None"/>
+          <w:spacing w:val="0"/>
+        </w:rPr>
+      </w:pPr>
+      <w:r>
+        <w:rPr>
+          <w:rStyle w:val="None"/>
+          <w:spacing w:val="0"/>
+          <w:rtl w:val="0"/>
+        </w:rPr>
+        <w:t>2</w:t>
+      </w:r>
+      <w:r>
+        <w:rPr>
+          <w:rStyle w:val="None"/>
+          <w:spacing w:val="0"/>
+          <w:rtl w:val="0"/>
+        </w:rPr>
+        <w:t>0</w:t>
+      </w:r>
+      <w:r>
+        <w:rPr>
+          <w:rStyle w:val="None"/>
+          <w:spacing w:val="0"/>
+          <w:rtl w:val="0"/>
+        </w:rPr>
+        <w:t>1</w:t>
+      </w:r>
+      <w:r>
+        <w:rPr>
+          <w:rStyle w:val="None"/>
+          <w:spacing w:val="0"/>
+          <w:rtl w:val="0"/>
+          <w:lang w:val="en-US"/>
+        </w:rPr>
+        <w:t>6 May</w:t>
+      </w:r>
+      <w:r>
+        <w:rPr>
+          <w:rStyle w:val="None"/>
+          <w:spacing w:val="0"/>
+          <w:rtl w:val="0"/>
+          <w:lang w:val="en-US"/>
+        </w:rPr>
+        <w:t xml:space="preserve"> - 2016 July, Citus Data, Istanbul</w:t>
+      </w:r>
+    </w:p>
+    <w:p>
+      <w:pPr>
+        <w:pStyle w:val="Body"/>
+        <w:ind w:right="651"/>
+        <w:rPr>
+          <w:rStyle w:val="None"/>
+          <w:b w:val="0"/>
+          <w:bCs w:val="0"/>
+          <w:spacing w:val="0"/>
+          <w:sz w:val="16"/>
+          <w:szCs w:val="16"/>
+        </w:rPr>
+      </w:pPr>
+      <w:r>
+        <w:rPr>
+          <w:rStyle w:val="None"/>
+          <w:b w:val="0"/>
+          <w:bCs w:val="0"/>
+          <w:spacing w:val="0"/>
+          <w:rtl w:val="0"/>
+          <w:lang w:val="en-US"/>
+        </w:rPr>
+        <w:t>Software Engineering Internship. Created percentile approximations extension for PostgreSQL.</w:t>
       </w:r>
     </w:p>
     <w:p>
@@ -3927,17 +4093,44 @@
       <w:pPr>
         <w:pStyle w:val="Body"/>
         <w:spacing w:line="360" w:lineRule="auto"/>
-        <w:rPr>
-          <w:rStyle w:val="None"/>
-          <w:spacing w:val="0"/>
-        </w:rPr>
       </w:pPr>
       <w:r>
         <w:rPr>
           <w:rtl w:val="0"/>
           <w:lang w:val="en-US"/>
         </w:rPr>
-        <w:t>2015 TUBITAK (Turkish Science Foundation) Undergraduate Researcher Scholarship</w:t>
+        <w:t>2016, SIPGA (</w:t>
+      </w:r>
+      <w:r>
+        <w:rPr>
+          <w:rtl w:val="0"/>
+          <w:lang w:val="en-US"/>
+        </w:rPr>
+        <w:t>Singapore International Pre-Graduate Award</w:t>
+      </w:r>
+      <w:r>
+        <w:rPr>
+          <w:rtl w:val="0"/>
+          <w:lang w:val="en-US"/>
+        </w:rPr>
+        <w:t>)</w:t>
+      </w:r>
+    </w:p>
+    <w:p>
+      <w:pPr>
+        <w:pStyle w:val="Body"/>
+        <w:spacing w:line="360" w:lineRule="auto"/>
+        <w:rPr>
+          <w:rStyle w:val="None"/>
+          <w:spacing w:val="0"/>
+        </w:rPr>
+      </w:pPr>
+      <w:r>
+        <w:rPr>
+          <w:rtl w:val="0"/>
+          <w:lang w:val="en-US"/>
+        </w:rPr>
+        <w:t>2015, TUBITAK (Turkish Science Foundation) Undergraduate Researcher Scholarship</w:t>
       </w:r>
     </w:p>
     <w:p>
@@ -3976,7 +4169,7 @@
           <w:rtl w:val="0"/>
           <w:lang w:val="en-US"/>
         </w:rPr>
-        <w:t>3 Fall</w:t>
+        <w:t>3, Fall</w:t>
       </w:r>
       <w:r>
         <w:rPr>
@@ -4284,9 +4477,28 @@
           <w:b w:val="1"/>
           <w:bCs w:val="1"/>
           <w:rtl w:val="0"/>
+        </w:rPr>
+        <w:t>2014</w:t>
+      </w:r>
+      <w:r>
+        <w:rPr>
+          <w:rStyle w:val="None"/>
+          <w:b w:val="1"/>
+          <w:bCs w:val="1"/>
+          <w:rtl w:val="0"/>
+          <w:lang w:val="en-US"/>
+        </w:rPr>
+        <w:t>,</w:t>
+      </w:r>
+      <w:r>
+        <w:rPr>
+          <w:rStyle w:val="None"/>
+          <w:b w:val="1"/>
+          <w:bCs w:val="1"/>
+          <w:rtl w:val="0"/>
           <w:lang w:val="de-DE"/>
         </w:rPr>
-        <w:t>2014 IEEEXtreme 8.0 Programming Competition:</w:t>
+        <w:t xml:space="preserve"> IEEEXtreme 8.0 Programming Competition:</w:t>
       </w:r>
       <w:r>
         <w:rPr>
@@ -4483,6 +4695,16 @@
           <w:rtl w:val="0"/>
         </w:rPr>
         <w:t>3</w:t>
+      </w:r>
+      <w:r>
+        <w:rPr>
+          <w:rStyle w:val="None"/>
+          <w:b w:val="1"/>
+          <w:bCs w:val="1"/>
+          <w:rtl w:val="0"/>
+          <w:lang w:val="en-US"/>
+        </w:rPr>
+        <w:t>,</w:t>
       </w:r>
       <w:r>
         <w:rPr>
@@ -6134,6 +6356,68 @@
         </w:rPr>
         <w:t>S</w:t>
       </w:r>
+    </w:p>
+    <w:p>
+      <w:pPr>
+        <w:pStyle w:val="Body"/>
+        <w:rPr>
+          <w:b w:val="0"/>
+          <w:bCs w:val="0"/>
+        </w:rPr>
+      </w:pPr>
+      <w:r>
+        <w:rPr>
+          <w:rStyle w:val="None"/>
+          <w:b w:val="1"/>
+          <w:bCs w:val="1"/>
+          <w:spacing w:val="0"/>
+          <w:rtl w:val="0"/>
+          <w:lang w:val="en-US"/>
+        </w:rPr>
+        <w:t xml:space="preserve">HDR, Citus Data - 2016: </w:t>
+      </w:r>
+      <w:r>
+        <w:rPr>
+          <w:rStyle w:val="None"/>
+          <w:b w:val="0"/>
+          <w:bCs w:val="0"/>
+          <w:spacing w:val="0"/>
+          <w:rtl w:val="0"/>
+          <w:lang w:val="en-US"/>
+        </w:rPr>
+        <w:t xml:space="preserve">HDR is a Histogram based percentile approximation extension for PostgreSQL database systems. It provides </w:t>
+      </w:r>
+      <w:r>
+        <w:rPr>
+          <w:rStyle w:val="None"/>
+          <w:b w:val="0"/>
+          <w:bCs w:val="0"/>
+          <w:spacing w:val="0"/>
+          <w:rtl w:val="0"/>
+          <w:lang w:val="en-US"/>
+        </w:rPr>
+        <w:t>notable performance increase in percentile queries</w:t>
+      </w:r>
+      <w:r>
+        <w:rPr>
+          <w:rStyle w:val="None"/>
+          <w:b w:val="0"/>
+          <w:bCs w:val="0"/>
+          <w:spacing w:val="0"/>
+          <w:rtl w:val="0"/>
+          <w:lang w:val="en-US"/>
+        </w:rPr>
+        <w:t>.</w:t>
+      </w:r>
+    </w:p>
+    <w:p>
+      <w:pPr>
+        <w:pStyle w:val="Body"/>
+        <w:rPr>
+          <w:b w:val="0"/>
+          <w:bCs w:val="0"/>
+        </w:rPr>
+      </w:pPr>
     </w:p>
     <w:p>
       <w:pPr>
@@ -10493,6 +10777,15 @@
     <w:name w:val="Hyperlink.1"/>
     <w:basedOn w:val="Link"/>
     <w:next w:val="Hyperlink.1"/>
+    <w:rPr>
+      <w:sz w:val="22"/>
+      <w:szCs w:val="22"/>
+    </w:rPr>
+  </w:style>
+  <w:style w:type="character" w:styleId="Hyperlink.2">
+    <w:name w:val="Hyperlink.2"/>
+    <w:basedOn w:val="Link"/>
+    <w:next w:val="Hyperlink.2"/>
     <w:rPr>
       <w:b w:val="0"/>
       <w:bCs w:val="0"/>

</xml_diff>

<commit_message>
Institute name is updated
</commit_message>
<xml_diff>
--- a/CV.docx
+++ b/CV.docx
@@ -3481,7 +3481,7 @@
           <w:rtl w:val="0"/>
           <w:lang w:val="en-US"/>
         </w:rPr>
-        <w:t xml:space="preserve"> - 2016 October, Institute for High Performance Research, A*Star, Singapore</w:t>
+        <w:t xml:space="preserve"> - 2016 October, Institute for High Performance Computing, A*Star, Singapore</w:t>
       </w:r>
     </w:p>
     <w:p>
@@ -7029,7 +7029,7 @@
           <w:rtl w:val="0"/>
           <w:lang w:val="en-US"/>
         </w:rPr>
-        <w:t xml:space="preserve"> JavaScript</w:t>
+        <w:t xml:space="preserve"> SQL(PostgreSQL, MySQL), JavaScript</w:t>
       </w:r>
       <w:r>
         <w:rPr>

</xml_diff>

<commit_message>
HDR details are added
</commit_message>
<xml_diff>
--- a/CV.docx
+++ b/CV.docx
@@ -6366,29 +6366,7 @@
           <w:rtl w:val="0"/>
           <w:lang w:val="en-US"/>
         </w:rPr>
-        <w:t xml:space="preserve">HDR is a Histogram based percentile approximation extension for PostgreSQL database systems. It provides </w:t>
-      </w:r>
-      <w:r>
-        <w:rPr>
-          <w:rStyle w:val="None"/>
-          <w:b w:val="0"/>
-          <w:bCs w:val="0"/>
-          <w:spacing w:val="0"/>
-          <w:rtl w:val="0"/>
-          <w:lang w:val="en-US"/>
-        </w:rPr>
-        <w:t>notable performance increase in percentile queries</w:t>
-      </w:r>
-      <w:r>
-        <w:rPr>
-          <w:rStyle w:val="None"/>
-          <w:b w:val="0"/>
-          <w:bCs w:val="0"/>
-          <w:spacing w:val="0"/>
-          <w:rtl w:val="0"/>
-          <w:lang w:val="en-US"/>
-        </w:rPr>
-        <w:t>.</w:t>
+        <w:t>HDR is a Histogram based percentile approximation extension for PostgreSQL database systems. It provides 400x speed increase with 0.0001 error ratio.</w:t>
       </w:r>
     </w:p>
     <w:p>

</xml_diff>

<commit_message>
cBioPortal publication is added
</commit_message>
<xml_diff>
--- a/CV.docx
+++ b/CV.docx
@@ -1319,15 +1319,104 @@
           <w:rtl w:val="0"/>
           <w:lang w:val="en-US"/>
         </w:rPr>
-        <w:t>Studying with</w:t>
-      </w:r>
-      <w:r>
-        <w:rPr>
-          <w:rStyle w:val="None"/>
-          <w:b w:val="0"/>
-          <w:bCs w:val="0"/>
-          <w:spacing w:val="0"/>
-          <w:rtl w:val="0"/>
+        <w:t>B.Sc. with c</w:t>
+      </w:r>
+      <w:r>
+        <w:rPr>
+          <w:rStyle w:val="None"/>
+          <w:b w:val="0"/>
+          <w:bCs w:val="0"/>
+          <w:spacing w:val="0"/>
+          <w:rtl w:val="0"/>
+        </w:rPr>
+        <w:t>o</w:t>
+      </w:r>
+      <w:r>
+        <w:rPr>
+          <w:rStyle w:val="None"/>
+          <w:b w:val="0"/>
+          <w:bCs w:val="0"/>
+          <w:spacing w:val="0"/>
+          <w:rtl w:val="0"/>
+        </w:rPr>
+        <w:t>m</w:t>
+      </w:r>
+      <w:r>
+        <w:rPr>
+          <w:rStyle w:val="None"/>
+          <w:b w:val="0"/>
+          <w:bCs w:val="0"/>
+          <w:spacing w:val="0"/>
+          <w:rtl w:val="0"/>
+        </w:rPr>
+        <w:t>p</w:t>
+      </w:r>
+      <w:r>
+        <w:rPr>
+          <w:rStyle w:val="None"/>
+          <w:b w:val="0"/>
+          <w:bCs w:val="0"/>
+          <w:rtl w:val="0"/>
+          <w:lang w:val="de-DE"/>
+        </w:rPr>
+        <w:t>rehe</w:t>
+      </w:r>
+      <w:r>
+        <w:rPr>
+          <w:rStyle w:val="None"/>
+          <w:b w:val="0"/>
+          <w:bCs w:val="0"/>
+          <w:spacing w:val="0"/>
+          <w:rtl w:val="0"/>
+        </w:rPr>
+        <w:t>n</w:t>
+      </w:r>
+      <w:r>
+        <w:rPr>
+          <w:rStyle w:val="None"/>
+          <w:b w:val="0"/>
+          <w:bCs w:val="0"/>
+          <w:rtl w:val="0"/>
+        </w:rPr>
+        <w:t>s</w:t>
+      </w:r>
+      <w:r>
+        <w:rPr>
+          <w:rStyle w:val="None"/>
+          <w:b w:val="0"/>
+          <w:bCs w:val="0"/>
+          <w:spacing w:val="0"/>
+          <w:rtl w:val="0"/>
+        </w:rPr>
+        <w:t>i</w:t>
+      </w:r>
+      <w:r>
+        <w:rPr>
+          <w:rStyle w:val="None"/>
+          <w:b w:val="0"/>
+          <w:bCs w:val="0"/>
+          <w:spacing w:val="0"/>
+          <w:rtl w:val="0"/>
+        </w:rPr>
+        <w:t>v</w:t>
+      </w:r>
+      <w:r>
+        <w:rPr>
+          <w:rStyle w:val="None"/>
+          <w:b w:val="0"/>
+          <w:bCs w:val="0"/>
+          <w:rtl w:val="0"/>
+        </w:rPr>
+        <w:t>e</w:t>
+      </w:r>
+      <w:r>
+        <w:rPr>
+          <w:rStyle w:val="None"/>
+          <w:b w:val="0"/>
+          <w:bCs w:val="0"/>
+          <w:spacing w:val="0"/>
+          <w:rtl w:val="0"/>
+          <w:lang w:val="en-US"/>
         </w:rPr>
         <w:t xml:space="preserve"> </w:t>
       </w:r>
@@ -1337,8 +1426,19 @@
           <w:b w:val="0"/>
           <w:bCs w:val="0"/>
           <w:rtl w:val="0"/>
-        </w:rPr>
-        <w:t>c</w:t>
+          <w:lang w:val="de-DE"/>
+        </w:rPr>
+        <w:t>sc</w:t>
+      </w:r>
+      <w:r>
+        <w:rPr>
+          <w:rStyle w:val="None"/>
+          <w:b w:val="0"/>
+          <w:bCs w:val="0"/>
+          <w:spacing w:val="0"/>
+          <w:rtl w:val="0"/>
+        </w:rPr>
+        <w:t>h</w:t>
       </w:r>
       <w:r>
         <w:rPr>
@@ -1355,167 +1455,48 @@
           <w:rStyle w:val="None"/>
           <w:b w:val="0"/>
           <w:bCs w:val="0"/>
-          <w:spacing w:val="0"/>
-          <w:rtl w:val="0"/>
-        </w:rPr>
-        <w:t>m</w:t>
-      </w:r>
-      <w:r>
-        <w:rPr>
-          <w:rStyle w:val="None"/>
-          <w:b w:val="0"/>
-          <w:bCs w:val="0"/>
-          <w:spacing w:val="0"/>
+          <w:rtl w:val="0"/>
+        </w:rPr>
+        <w:t>la</w:t>
+      </w:r>
+      <w:r>
+        <w:rPr>
+          <w:rStyle w:val="None"/>
+          <w:b w:val="0"/>
+          <w:bCs w:val="0"/>
+          <w:spacing w:val="0"/>
+          <w:rtl w:val="0"/>
+        </w:rPr>
+        <w:t>r</w:t>
+      </w:r>
+      <w:r>
+        <w:rPr>
+          <w:rStyle w:val="None"/>
+          <w:b w:val="0"/>
+          <w:bCs w:val="0"/>
+          <w:rtl w:val="0"/>
+          <w:lang w:val="en-US"/>
+        </w:rPr>
+        <w:t>sh</w:t>
+      </w:r>
+      <w:r>
+        <w:rPr>
+          <w:rStyle w:val="None"/>
+          <w:b w:val="0"/>
+          <w:bCs w:val="0"/>
+          <w:spacing w:val="0"/>
+          <w:rtl w:val="0"/>
+        </w:rPr>
+        <w:t>i</w:t>
+      </w:r>
+      <w:r>
+        <w:rPr>
+          <w:rStyle w:val="None"/>
+          <w:b w:val="0"/>
+          <w:bCs w:val="0"/>
           <w:rtl w:val="0"/>
         </w:rPr>
         <w:t>p</w:t>
-      </w:r>
-      <w:r>
-        <w:rPr>
-          <w:rStyle w:val="None"/>
-          <w:b w:val="0"/>
-          <w:bCs w:val="0"/>
-          <w:rtl w:val="0"/>
-          <w:lang w:val="de-DE"/>
-        </w:rPr>
-        <w:t>rehe</w:t>
-      </w:r>
-      <w:r>
-        <w:rPr>
-          <w:rStyle w:val="None"/>
-          <w:b w:val="0"/>
-          <w:bCs w:val="0"/>
-          <w:spacing w:val="0"/>
-          <w:rtl w:val="0"/>
-        </w:rPr>
-        <w:t>n</w:t>
-      </w:r>
-      <w:r>
-        <w:rPr>
-          <w:rStyle w:val="None"/>
-          <w:b w:val="0"/>
-          <w:bCs w:val="0"/>
-          <w:rtl w:val="0"/>
-        </w:rPr>
-        <w:t>s</w:t>
-      </w:r>
-      <w:r>
-        <w:rPr>
-          <w:rStyle w:val="None"/>
-          <w:b w:val="0"/>
-          <w:bCs w:val="0"/>
-          <w:spacing w:val="0"/>
-          <w:rtl w:val="0"/>
-        </w:rPr>
-        <w:t>i</w:t>
-      </w:r>
-      <w:r>
-        <w:rPr>
-          <w:rStyle w:val="None"/>
-          <w:b w:val="0"/>
-          <w:bCs w:val="0"/>
-          <w:spacing w:val="0"/>
-          <w:rtl w:val="0"/>
-        </w:rPr>
-        <w:t>v</w:t>
-      </w:r>
-      <w:r>
-        <w:rPr>
-          <w:rStyle w:val="None"/>
-          <w:b w:val="0"/>
-          <w:bCs w:val="0"/>
-          <w:rtl w:val="0"/>
-        </w:rPr>
-        <w:t>e</w:t>
-      </w:r>
-      <w:r>
-        <w:rPr>
-          <w:rStyle w:val="None"/>
-          <w:b w:val="0"/>
-          <w:bCs w:val="0"/>
-          <w:spacing w:val="0"/>
-          <w:rtl w:val="0"/>
-          <w:lang w:val="en-US"/>
-        </w:rPr>
-        <w:t xml:space="preserve"> </w:t>
-      </w:r>
-      <w:r>
-        <w:rPr>
-          <w:rStyle w:val="None"/>
-          <w:b w:val="0"/>
-          <w:bCs w:val="0"/>
-          <w:rtl w:val="0"/>
-          <w:lang w:val="de-DE"/>
-        </w:rPr>
-        <w:t>sc</w:t>
-      </w:r>
-      <w:r>
-        <w:rPr>
-          <w:rStyle w:val="None"/>
-          <w:b w:val="0"/>
-          <w:bCs w:val="0"/>
-          <w:spacing w:val="0"/>
-          <w:rtl w:val="0"/>
-        </w:rPr>
-        <w:t>h</w:t>
-      </w:r>
-      <w:r>
-        <w:rPr>
-          <w:rStyle w:val="None"/>
-          <w:b w:val="0"/>
-          <w:bCs w:val="0"/>
-          <w:spacing w:val="0"/>
-          <w:rtl w:val="0"/>
-        </w:rPr>
-        <w:t>o</w:t>
-      </w:r>
-      <w:r>
-        <w:rPr>
-          <w:rStyle w:val="None"/>
-          <w:b w:val="0"/>
-          <w:bCs w:val="0"/>
-          <w:rtl w:val="0"/>
-        </w:rPr>
-        <w:t>la</w:t>
-      </w:r>
-      <w:r>
-        <w:rPr>
-          <w:rStyle w:val="None"/>
-          <w:b w:val="0"/>
-          <w:bCs w:val="0"/>
-          <w:spacing w:val="0"/>
-          <w:rtl w:val="0"/>
-        </w:rPr>
-        <w:t>r</w:t>
-      </w:r>
-      <w:r>
-        <w:rPr>
-          <w:rStyle w:val="None"/>
-          <w:b w:val="0"/>
-          <w:bCs w:val="0"/>
-          <w:rtl w:val="0"/>
-          <w:lang w:val="en-US"/>
-        </w:rPr>
-        <w:t>sh</w:t>
-      </w:r>
-      <w:r>
-        <w:rPr>
-          <w:rStyle w:val="None"/>
-          <w:b w:val="0"/>
-          <w:bCs w:val="0"/>
-          <w:spacing w:val="0"/>
-          <w:rtl w:val="0"/>
-        </w:rPr>
-        <w:t>i</w:t>
-      </w:r>
-      <w:r>
-        <w:rPr>
-          <w:rStyle w:val="None"/>
-          <w:b w:val="0"/>
-          <w:bCs w:val="0"/>
-          <w:rtl w:val="0"/>
-        </w:rPr>
-        <w:t>p.</w:t>
       </w:r>
     </w:p>
     <w:p>
@@ -1704,9 +1685,113 @@
           <w:rStyle w:val="None"/>
           <w:spacing w:val="0"/>
           <w:rtl w:val="0"/>
-          <w:lang w:val="en-US"/>
-        </w:rPr>
-        <w:t>Ecole Polytechnique Federal de Lausanne</w:t>
+          <w:lang w:val="fr-FR"/>
+        </w:rPr>
+        <w:t>É</w:t>
+      </w:r>
+      <w:r>
+        <w:rPr>
+          <w:rStyle w:val="None"/>
+          <w:spacing w:val="0"/>
+          <w:rtl w:val="0"/>
+          <w:lang w:val="en-US"/>
+        </w:rPr>
+        <w:t>cole</w:t>
+      </w:r>
+      <w:r>
+        <w:rPr>
+          <w:rStyle w:val="None"/>
+          <w:spacing w:val="0"/>
+          <w:rtl w:val="0"/>
+        </w:rPr>
+        <w:t xml:space="preserve"> P</w:t>
+      </w:r>
+      <w:r>
+        <w:rPr>
+          <w:rStyle w:val="None"/>
+          <w:spacing w:val="0"/>
+          <w:rtl w:val="0"/>
+          <w:lang w:val="en-US"/>
+        </w:rPr>
+        <w:t>olytechnique</w:t>
+      </w:r>
+      <w:r>
+        <w:rPr>
+          <w:rStyle w:val="None"/>
+          <w:spacing w:val="0"/>
+          <w:rtl w:val="0"/>
+        </w:rPr>
+        <w:t xml:space="preserve"> F</w:t>
+      </w:r>
+      <w:r>
+        <w:rPr>
+          <w:rStyle w:val="None"/>
+          <w:spacing w:val="0"/>
+          <w:rtl w:val="0"/>
+          <w:lang w:val="en-US"/>
+        </w:rPr>
+        <w:t>é</w:t>
+      </w:r>
+      <w:r>
+        <w:rPr>
+          <w:rStyle w:val="None"/>
+          <w:spacing w:val="0"/>
+          <w:rtl w:val="0"/>
+          <w:lang w:val="en-US"/>
+        </w:rPr>
+        <w:t>d</w:t>
+      </w:r>
+      <w:r>
+        <w:rPr>
+          <w:rStyle w:val="None"/>
+          <w:spacing w:val="0"/>
+          <w:rtl w:val="0"/>
+          <w:lang w:val="en-US"/>
+        </w:rPr>
+        <w:t>é</w:t>
+      </w:r>
+      <w:r>
+        <w:rPr>
+          <w:rStyle w:val="None"/>
+          <w:spacing w:val="0"/>
+          <w:rtl w:val="0"/>
+          <w:lang w:val="en-US"/>
+        </w:rPr>
+        <w:t>rale</w:t>
+      </w:r>
+      <w:r>
+        <w:rPr>
+          <w:rStyle w:val="None"/>
+          <w:spacing w:val="0"/>
+          <w:rtl w:val="0"/>
+        </w:rPr>
+        <w:t xml:space="preserve"> </w:t>
+      </w:r>
+      <w:r>
+        <w:rPr>
+          <w:rStyle w:val="None"/>
+          <w:spacing w:val="0"/>
+          <w:rtl w:val="0"/>
+          <w:lang w:val="en-US"/>
+        </w:rPr>
+        <w:t>de</w:t>
+      </w:r>
+      <w:r>
+        <w:rPr>
+          <w:rStyle w:val="None"/>
+          <w:spacing w:val="0"/>
+          <w:rtl w:val="0"/>
+        </w:rPr>
+        <w:t xml:space="preserve"> L</w:t>
+      </w:r>
+      <w:r>
+        <w:rPr>
+          <w:rStyle w:val="None"/>
+          <w:spacing w:val="0"/>
+          <w:rtl w:val="0"/>
+          <w:lang w:val="en-US"/>
+        </w:rPr>
+        <w:t>ausanne</w:t>
       </w:r>
       <w:r>
         <w:rPr>
@@ -1727,133 +1812,6 @@
           <w:rStyle w:val="None"/>
           <w:spacing w:val="0"/>
           <w:rtl w:val="0"/>
-        </w:rPr>
-        <w:t>C</w:t>
-      </w:r>
-      <w:r>
-        <w:rPr>
-          <w:rStyle w:val="None"/>
-          <w:spacing w:val="0"/>
-          <w:rtl w:val="0"/>
-        </w:rPr>
-        <w:t>o</w:t>
-      </w:r>
-      <w:r>
-        <w:rPr>
-          <w:rtl w:val="0"/>
-        </w:rPr>
-        <w:t>mp</w:t>
-      </w:r>
-      <w:r>
-        <w:rPr>
-          <w:rStyle w:val="None"/>
-          <w:spacing w:val="0"/>
-          <w:rtl w:val="0"/>
-        </w:rPr>
-        <w:t>u</w:t>
-      </w:r>
-      <w:r>
-        <w:rPr>
-          <w:rtl w:val="0"/>
-        </w:rPr>
-        <w:t>ter</w:t>
-      </w:r>
-      <w:r>
-        <w:rPr>
-          <w:rStyle w:val="None"/>
-          <w:spacing w:val="0"/>
-          <w:rtl w:val="0"/>
-        </w:rPr>
-        <w:t xml:space="preserve"> </w:t>
-      </w:r>
-      <w:r>
-        <w:rPr>
-          <w:rStyle w:val="None"/>
-          <w:spacing w:val="0"/>
-          <w:rtl w:val="0"/>
-        </w:rPr>
-        <w:t>S</w:t>
-      </w:r>
-      <w:r>
-        <w:rPr>
-          <w:rStyle w:val="None"/>
-          <w:spacing w:val="0"/>
-          <w:rtl w:val="0"/>
-        </w:rPr>
-        <w:t>ci</w:t>
-      </w:r>
-      <w:r>
-        <w:rPr>
-          <w:rStyle w:val="None"/>
-          <w:spacing w:val="0"/>
-          <w:rtl w:val="0"/>
-        </w:rPr>
-        <w:t>e</w:t>
-      </w:r>
-      <w:r>
-        <w:rPr>
-          <w:rStyle w:val="None"/>
-          <w:spacing w:val="0"/>
-          <w:rtl w:val="0"/>
-        </w:rPr>
-        <w:t>n</w:t>
-      </w:r>
-      <w:r>
-        <w:rPr>
-          <w:rStyle w:val="None"/>
-          <w:spacing w:val="0"/>
-          <w:rtl w:val="0"/>
-        </w:rPr>
-        <w:t>c</w:t>
-      </w:r>
-      <w:r>
-        <w:rPr>
-          <w:rStyle w:val="None"/>
-          <w:spacing w:val="0"/>
-          <w:rtl w:val="0"/>
-        </w:rPr>
-        <w:t>e</w:t>
-      </w:r>
-      <w:r>
-        <w:rPr>
-          <w:rtl w:val="0"/>
-        </w:rPr>
-        <w:t>,</w:t>
-      </w:r>
-      <w:r>
-        <w:rPr>
-          <w:rStyle w:val="None"/>
-          <w:spacing w:val="0"/>
-          <w:rtl w:val="0"/>
-        </w:rPr>
-        <w:t xml:space="preserve"> </w:t>
-      </w:r>
-      <w:r>
-        <w:rPr>
-          <w:rtl w:val="0"/>
-          <w:lang w:val="en-US"/>
-        </w:rPr>
-        <w:t>Lausanne</w:t>
-      </w:r>
-      <w:r>
-        <w:rPr>
-          <w:rtl w:val="0"/>
-        </w:rPr>
-        <w:t>,</w:t>
-      </w:r>
-      <w:r>
-        <w:rPr>
-          <w:rStyle w:val="None"/>
-          <w:spacing w:val="0"/>
-          <w:rtl w:val="0"/>
-        </w:rPr>
-        <w:t xml:space="preserve"> </w:t>
-      </w:r>
-      <w:r>
-        <w:rPr>
-          <w:rStyle w:val="None"/>
-          <w:spacing w:val="0"/>
-          <w:rtl w:val="0"/>
           <w:lang w:val="en-US"/>
         </w:rPr>
         <w:t xml:space="preserve">Switzerland: </w:t>
@@ -1867,7 +1825,7 @@
           <w:rtl w:val="0"/>
           <w:lang w:val="en-US"/>
         </w:rPr>
-        <w:t xml:space="preserve">Exchange student. </w:t>
+        <w:t>Exchange program.</w:t>
       </w:r>
     </w:p>
     <w:p>
@@ -1955,6 +1913,132 @@
           <w:rtl w:val="0"/>
           <w:lang w:val="en-US"/>
         </w:rPr>
+        <w:t>6 October</w:t>
+      </w:r>
+      <w:r>
+        <w:rPr>
+          <w:rStyle w:val="None"/>
+          <w:spacing w:val="0"/>
+          <w:rtl w:val="0"/>
+          <w:lang w:val="en-US"/>
+        </w:rPr>
+        <w:t xml:space="preserve">, Publication, </w:t>
+      </w:r>
+      <w:r>
+        <w:rPr>
+          <w:rStyle w:val="None"/>
+          <w:spacing w:val="0"/>
+          <w:rtl w:val="0"/>
+          <w:lang w:val="en-US"/>
+        </w:rPr>
+        <w:t>The cBioPortal for cancer genomics and its application in precision oncology</w:t>
+      </w:r>
+    </w:p>
+    <w:p>
+      <w:pPr>
+        <w:pStyle w:val="Body"/>
+        <w:spacing w:line="480" w:lineRule="auto"/>
+        <w:ind w:right="651"/>
+        <w:rPr>
+          <w:rStyle w:val="None"/>
+          <w:b w:val="0"/>
+          <w:bCs w:val="0"/>
+          <w:sz w:val="26"/>
+          <w:szCs w:val="26"/>
+        </w:rPr>
+      </w:pPr>
+      <w:r>
+        <w:rPr>
+          <w:rStyle w:val="None"/>
+          <w:b w:val="0"/>
+          <w:bCs w:val="0"/>
+          <w:spacing w:val="0"/>
+          <w:rtl w:val="0"/>
+          <w:lang w:val="en-US"/>
+        </w:rPr>
+        <w:t xml:space="preserve">Author. Detailed information can be found in the </w:t>
+      </w:r>
+      <w:r>
+        <w:rPr>
+          <w:rStyle w:val="Link"/>
+          <w:b w:val="0"/>
+          <w:bCs w:val="0"/>
+        </w:rPr>
+        <w:fldChar w:fldCharType="begin" w:fldLock="0"/>
+      </w:r>
+      <w:r>
+        <w:rPr>
+          <w:rStyle w:val="Link"/>
+          <w:b w:val="0"/>
+          <w:bCs w:val="0"/>
+        </w:rPr>
+        <w:instrText xml:space="preserve"> HYPERLINK "http://cancerres.aacrjournals.org/content/76/14_Supplement/5277"</w:instrText>
+      </w:r>
+      <w:r>
+        <w:rPr>
+          <w:rStyle w:val="Link"/>
+          <w:b w:val="0"/>
+          <w:bCs w:val="0"/>
+        </w:rPr>
+        <w:fldChar w:fldCharType="separate" w:fldLock="0"/>
+      </w:r>
+      <w:r>
+        <w:rPr>
+          <w:rStyle w:val="Link"/>
+          <w:b w:val="0"/>
+          <w:bCs w:val="0"/>
+          <w:rtl w:val="0"/>
+          <w:lang w:val="en-US"/>
+        </w:rPr>
+        <w:t>link.</w:t>
+      </w:r>
+      <w:r>
+        <w:rPr>
+          <w:b w:val="0"/>
+          <w:bCs w:val="0"/>
+        </w:rPr>
+        <w:fldChar w:fldCharType="end" w:fldLock="0"/>
+      </w:r>
+    </w:p>
+    <w:p>
+      <w:pPr>
+        <w:pStyle w:val="Body"/>
+        <w:rPr>
+          <w:rStyle w:val="None"/>
+          <w:spacing w:val="0"/>
+        </w:rPr>
+      </w:pPr>
+      <w:r>
+        <w:rPr>
+          <w:rStyle w:val="None"/>
+          <w:spacing w:val="0"/>
+          <w:rtl w:val="0"/>
+        </w:rPr>
+        <w:t>2</w:t>
+      </w:r>
+      <w:r>
+        <w:rPr>
+          <w:rStyle w:val="None"/>
+          <w:spacing w:val="0"/>
+          <w:rtl w:val="0"/>
+        </w:rPr>
+        <w:t>0</w:t>
+      </w:r>
+      <w:r>
+        <w:rPr>
+          <w:rStyle w:val="None"/>
+          <w:spacing w:val="0"/>
+          <w:rtl w:val="0"/>
+        </w:rPr>
+        <w:t>1</w:t>
+      </w:r>
+      <w:r>
+        <w:rPr>
+          <w:rStyle w:val="None"/>
+          <w:spacing w:val="0"/>
+          <w:rtl w:val="0"/>
+          <w:lang w:val="en-US"/>
+        </w:rPr>
         <w:t>6 July</w:t>
       </w:r>
       <w:r>
@@ -2662,49 +2746,41 @@
           <w:rStyle w:val="None"/>
           <w:b w:val="0"/>
           <w:bCs w:val="0"/>
-          <w:spacing w:val="-1"/>
-          <w:position w:val="16"/>
-          <w:sz w:val="14"/>
-          <w:szCs w:val="14"/>
-          <w:rtl w:val="0"/>
-          <w:lang w:val="en-US"/>
-        </w:rPr>
-        <w:t>st</w:t>
-      </w:r>
-      <w:r>
-        <w:rPr>
-          <w:b w:val="0"/>
-          <w:bCs w:val="0"/>
-          <w:rtl w:val="0"/>
-          <w:lang w:val="en-US"/>
-        </w:rPr>
-        <w:t xml:space="preserve"> in Turkey, </w:t>
-      </w:r>
-      <w:r>
-        <w:rPr>
-          <w:rStyle w:val="None"/>
-          <w:b w:val="0"/>
-          <w:bCs w:val="0"/>
           <w:spacing w:val="0"/>
           <w:position w:val="2"/>
           <w:rtl w:val="0"/>
           <w:lang w:val="en-US"/>
         </w:rPr>
+        <w:t xml:space="preserve">st. </w:t>
+      </w:r>
+      <w:r>
+        <w:rPr>
+          <w:b w:val="0"/>
+          <w:bCs w:val="0"/>
+          <w:rtl w:val="0"/>
+        </w:rPr>
+        <w:t xml:space="preserve">in Turkey, </w:t>
+      </w:r>
+      <w:r>
+        <w:rPr>
+          <w:rStyle w:val="None"/>
+          <w:b w:val="0"/>
+          <w:bCs w:val="0"/>
+          <w:spacing w:val="0"/>
+          <w:position w:val="2"/>
+          <w:rtl w:val="0"/>
+          <w:lang w:val="en-US"/>
+        </w:rPr>
         <w:t>30</w:t>
       </w:r>
       <w:r>
         <w:rPr>
-          <w:rStyle w:val="None"/>
-          <w:b w:val="0"/>
-          <w:bCs w:val="0"/>
-          <w:spacing w:val="-1"/>
-          <w:position w:val="16"/>
-          <w:sz w:val="14"/>
-          <w:szCs w:val="14"/>
-          <w:rtl w:val="0"/>
-          <w:lang w:val="en-US"/>
-        </w:rPr>
-        <w:t>th</w:t>
+          <w:b w:val="0"/>
+          <w:bCs w:val="0"/>
+          <w:rtl w:val="0"/>
+          <w:lang w:val="en-US"/>
+        </w:rPr>
+        <w:t>th. I</w:t>
       </w:r>
       <w:r>
         <w:rPr>
@@ -2713,7 +2789,7 @@
           <w:rtl w:val="0"/>
           <w:lang w:val="it-IT"/>
         </w:rPr>
-        <w:t xml:space="preserve"> In IEEE Region 8, </w:t>
+        <w:t xml:space="preserve">n IEEE Region 8, </w:t>
       </w:r>
       <w:r>
         <w:rPr>
@@ -2740,26 +2816,21 @@
       </w:r>
       <w:r>
         <w:rPr>
-          <w:rStyle w:val="None"/>
-          <w:b w:val="0"/>
-          <w:bCs w:val="0"/>
-          <w:spacing w:val="-1"/>
-          <w:position w:val="16"/>
-          <w:sz w:val="14"/>
-          <w:szCs w:val="14"/>
-          <w:rtl w:val="0"/>
-          <w:lang w:val="en-US"/>
-        </w:rPr>
-        <w:t>rd</w:t>
-      </w:r>
-      <w:r>
-        <w:rPr>
-          <w:b w:val="0"/>
-          <w:bCs w:val="0"/>
-          <w:rtl w:val="0"/>
-          <w:lang w:val="en-US"/>
-        </w:rPr>
-        <w:t xml:space="preserve"> in the world among 2500 teams competing throughout the world.</w:t>
+          <w:b w:val="0"/>
+          <w:bCs w:val="0"/>
+          <w:rtl w:val="0"/>
+          <w:lang w:val="en-US"/>
+        </w:rPr>
+        <w:t>rd. i</w:t>
+      </w:r>
+      <w:r>
+        <w:rPr>
+          <w:b w:val="0"/>
+          <w:bCs w:val="0"/>
+          <w:rtl w:val="0"/>
+          <w:lang w:val="en-US"/>
+        </w:rPr>
+        <w:t>n the world among 2500 teams competing throughout the world.</w:t>
       </w:r>
     </w:p>
     <w:p>
@@ -4819,9 +4890,156 @@
       </w:r>
       <w:r>
         <w:rPr>
-          <w:rtl w:val="0"/>
-        </w:rPr>
-        <w:t xml:space="preserve">4 </w:t>
+          <w:rStyle w:val="None"/>
+          <w:spacing w:val="0"/>
+          <w:rtl w:val="0"/>
+          <w:lang w:val="en-US"/>
+        </w:rPr>
+        <w:t>3</w:t>
+      </w:r>
+      <w:r>
+        <w:rPr>
+          <w:rtl w:val="0"/>
+        </w:rPr>
+        <w:t xml:space="preserve"> –</w:t>
+      </w:r>
+      <w:r>
+        <w:rPr>
+          <w:rStyle w:val="None"/>
+          <w:spacing w:val="0"/>
+          <w:rtl w:val="0"/>
+        </w:rPr>
+        <w:t xml:space="preserve"> </w:t>
+      </w:r>
+      <w:r>
+        <w:rPr>
+          <w:rStyle w:val="None"/>
+          <w:spacing w:val="0"/>
+          <w:rtl w:val="0"/>
+        </w:rPr>
+        <w:t>2</w:t>
+      </w:r>
+      <w:r>
+        <w:rPr>
+          <w:rStyle w:val="None"/>
+          <w:spacing w:val="0"/>
+          <w:rtl w:val="0"/>
+        </w:rPr>
+        <w:t>0</w:t>
+      </w:r>
+      <w:r>
+        <w:rPr>
+          <w:rStyle w:val="None"/>
+          <w:spacing w:val="0"/>
+          <w:rtl w:val="0"/>
+        </w:rPr>
+        <w:t>1</w:t>
+      </w:r>
+      <w:r>
+        <w:rPr>
+          <w:rtl w:val="0"/>
+        </w:rPr>
+        <w:t>5</w:t>
+      </w:r>
+      <w:r>
+        <w:rPr>
+          <w:rStyle w:val="None"/>
+          <w:spacing w:val="0"/>
+          <w:rtl w:val="0"/>
+        </w:rPr>
+        <w:t xml:space="preserve"> </w:t>
+      </w:r>
+      <w:r>
+        <w:rPr>
+          <w:rStyle w:val="None"/>
+          <w:spacing w:val="0"/>
+          <w:rtl w:val="0"/>
+        </w:rPr>
+        <w:t>B</w:t>
+      </w:r>
+      <w:r>
+        <w:rPr>
+          <w:rStyle w:val="None"/>
+          <w:spacing w:val="0"/>
+          <w:rtl w:val="0"/>
+        </w:rPr>
+        <w:t>i</w:t>
+      </w:r>
+      <w:r>
+        <w:rPr>
+          <w:rStyle w:val="None"/>
+          <w:spacing w:val="0"/>
+          <w:rtl w:val="0"/>
+        </w:rPr>
+        <w:t>l</w:t>
+      </w:r>
+      <w:r>
+        <w:rPr>
+          <w:rtl w:val="0"/>
+        </w:rPr>
+        <w:t>k</w:t>
+      </w:r>
+      <w:r>
+        <w:rPr>
+          <w:rStyle w:val="None"/>
+          <w:spacing w:val="0"/>
+          <w:rtl w:val="0"/>
+        </w:rPr>
+        <w:t>en</w:t>
+      </w:r>
+      <w:r>
+        <w:rPr>
+          <w:rtl w:val="0"/>
+        </w:rPr>
+        <w:t>t</w:t>
+      </w:r>
+      <w:r>
+        <w:rPr>
+          <w:rStyle w:val="None"/>
+          <w:spacing w:val="0"/>
+          <w:rtl w:val="0"/>
+        </w:rPr>
+        <w:t xml:space="preserve"> </w:t>
+      </w:r>
+      <w:r>
+        <w:rPr>
+          <w:rStyle w:val="None"/>
+          <w:spacing w:val="0"/>
+          <w:rtl w:val="0"/>
+        </w:rPr>
+        <w:t>I</w:t>
+      </w:r>
+      <w:r>
+        <w:rPr>
+          <w:rtl w:val="0"/>
+          <w:lang w:val="fr-FR"/>
+        </w:rPr>
+        <w:t>EEE</w:t>
+      </w:r>
+      <w:r>
+        <w:rPr>
+          <w:rStyle w:val="None"/>
+          <w:spacing w:val="0"/>
+          <w:rtl w:val="0"/>
+        </w:rPr>
+        <w:t xml:space="preserve"> </w:t>
+      </w:r>
+      <w:r>
+        <w:rPr>
+          <w:rStyle w:val="None"/>
+          <w:spacing w:val="0"/>
+          <w:rtl w:val="0"/>
+          <w:lang w:val="en-US"/>
+        </w:rPr>
+        <w:t>Coordinator</w:t>
+      </w:r>
+      <w:r>
+        <w:rPr>
+          <w:rStyle w:val="None"/>
+          <w:spacing w:val="0"/>
+          <w:rtl w:val="0"/>
+        </w:rPr>
+        <w:t xml:space="preserve"> </w:t>
       </w:r>
       <w:r>
         <w:rPr>
@@ -4843,29 +5061,57 @@
           <w:spacing w:val="0"/>
           <w:rtl w:val="0"/>
         </w:rPr>
-        <w:t>2</w:t>
-      </w:r>
-      <w:r>
-        <w:rPr>
-          <w:rStyle w:val="None"/>
-          <w:spacing w:val="0"/>
-          <w:rtl w:val="0"/>
-        </w:rPr>
-        <w:t>0</w:t>
-      </w:r>
-      <w:r>
-        <w:rPr>
-          <w:rStyle w:val="None"/>
-          <w:spacing w:val="0"/>
-          <w:rtl w:val="0"/>
-        </w:rPr>
-        <w:t>1</w:t>
-      </w:r>
-      <w:r>
-        <w:rPr>
-          <w:rtl w:val="0"/>
-        </w:rPr>
-        <w:t>5</w:t>
+        <w:t>I</w:t>
+      </w:r>
+      <w:r>
+        <w:rPr>
+          <w:rStyle w:val="None"/>
+          <w:spacing w:val="0"/>
+          <w:rtl w:val="0"/>
+        </w:rPr>
+        <w:t>n</w:t>
+      </w:r>
+      <w:r>
+        <w:rPr>
+          <w:rtl w:val="0"/>
+        </w:rPr>
+        <w:t>tern</w:t>
+      </w:r>
+      <w:r>
+        <w:rPr>
+          <w:rStyle w:val="None"/>
+          <w:spacing w:val="0"/>
+          <w:rtl w:val="0"/>
+        </w:rPr>
+        <w:t>a</w:t>
+      </w:r>
+      <w:r>
+        <w:rPr>
+          <w:rtl w:val="0"/>
+        </w:rPr>
+        <w:t>t</w:t>
+      </w:r>
+      <w:r>
+        <w:rPr>
+          <w:rStyle w:val="None"/>
+          <w:spacing w:val="0"/>
+          <w:rtl w:val="0"/>
+        </w:rPr>
+        <w:t>i</w:t>
+      </w:r>
+      <w:r>
+        <w:rPr>
+          <w:rStyle w:val="None"/>
+          <w:spacing w:val="0"/>
+          <w:rtl w:val="0"/>
+        </w:rPr>
+        <w:t>ona</w:t>
+      </w:r>
+      <w:r>
+        <w:rPr>
+          <w:rtl w:val="0"/>
+        </w:rPr>
+        <w:t>l</w:t>
       </w:r>
       <w:r>
         <w:rPr>
@@ -4881,12 +5127,117 @@
           <w:spacing w:val="0"/>
           <w:rtl w:val="0"/>
         </w:rPr>
-        <w:t>B</w:t>
-      </w:r>
-      <w:r>
-        <w:rPr>
-          <w:rStyle w:val="None"/>
-          <w:spacing w:val="0"/>
+        <w:t>I</w:t>
+      </w:r>
+      <w:r>
+        <w:rPr>
+          <w:rtl w:val="0"/>
+        </w:rPr>
+        <w:t>E</w:t>
+      </w:r>
+      <w:r>
+        <w:rPr>
+          <w:rStyle w:val="None"/>
+          <w:spacing w:val="0"/>
+          <w:rtl w:val="0"/>
+        </w:rPr>
+        <w:t>E</w:t>
+      </w:r>
+      <w:r>
+        <w:rPr>
+          <w:rtl w:val="0"/>
+        </w:rPr>
+        <w:t>E</w:t>
+      </w:r>
+      <w:r>
+        <w:rPr>
+          <w:rStyle w:val="None"/>
+          <w:spacing w:val="0"/>
+          <w:rtl w:val="0"/>
+        </w:rPr>
+        <w:t xml:space="preserve"> </w:t>
+      </w:r>
+      <w:r>
+        <w:rPr>
+          <w:rStyle w:val="None"/>
+          <w:spacing w:val="0"/>
+          <w:rtl w:val="0"/>
+        </w:rPr>
+        <w:t>Me</w:t>
+      </w:r>
+      <w:r>
+        <w:rPr>
+          <w:rStyle w:val="None"/>
+          <w:spacing w:val="0"/>
+          <w:rtl w:val="0"/>
+        </w:rPr>
+        <w:t>m</w:t>
+      </w:r>
+      <w:r>
+        <w:rPr>
+          <w:rStyle w:val="None"/>
+          <w:spacing w:val="0"/>
+          <w:rtl w:val="0"/>
+        </w:rPr>
+        <w:t>be</w:t>
+      </w:r>
+      <w:r>
+        <w:rPr>
+          <w:rtl w:val="0"/>
+        </w:rPr>
+        <w:t>r</w:t>
+      </w:r>
+      <w:r>
+        <w:rPr>
+          <w:rtl w:val="0"/>
+          <w:lang w:val="en-US"/>
+        </w:rPr>
+        <w:t xml:space="preserve">: </w:t>
+      </w:r>
+      <w:r>
+        <w:rPr>
+          <w:rStyle w:val="None"/>
+          <w:b w:val="0"/>
+          <w:bCs w:val="0"/>
+          <w:rtl w:val="0"/>
+        </w:rPr>
+        <w:t>C</w:t>
+      </w:r>
+      <w:r>
+        <w:rPr>
+          <w:rStyle w:val="None"/>
+          <w:b w:val="0"/>
+          <w:bCs w:val="0"/>
+          <w:spacing w:val="0"/>
+          <w:rtl w:val="0"/>
+          <w:lang w:val="nl-NL"/>
+        </w:rPr>
+        <w:t>oo</w:t>
+      </w:r>
+      <w:r>
+        <w:rPr>
+          <w:rStyle w:val="None"/>
+          <w:b w:val="0"/>
+          <w:bCs w:val="0"/>
+          <w:rtl w:val="0"/>
+        </w:rPr>
+        <w:t>r</w:t>
+      </w:r>
+      <w:r>
+        <w:rPr>
+          <w:rStyle w:val="None"/>
+          <w:b w:val="0"/>
+          <w:bCs w:val="0"/>
+          <w:spacing w:val="0"/>
+          <w:rtl w:val="0"/>
+        </w:rPr>
+        <w:t>d</w:t>
+      </w:r>
+      <w:r>
+        <w:rPr>
+          <w:rStyle w:val="None"/>
+          <w:b w:val="0"/>
+          <w:bCs w:val="0"/>
           <w:rtl w:val="0"/>
         </w:rPr>
         <w:t>i</w:t>
@@ -4894,13 +5245,643 @@
       <w:r>
         <w:rPr>
           <w:rStyle w:val="None"/>
-          <w:spacing w:val="0"/>
+          <w:b w:val="0"/>
+          <w:bCs w:val="0"/>
+          <w:spacing w:val="0"/>
+          <w:rtl w:val="0"/>
+        </w:rPr>
+        <w:t>n</w:t>
+      </w:r>
+      <w:r>
+        <w:rPr>
+          <w:rStyle w:val="None"/>
+          <w:b w:val="0"/>
+          <w:bCs w:val="0"/>
+          <w:rtl w:val="0"/>
+        </w:rPr>
+        <w:t>at</w:t>
+      </w:r>
+      <w:r>
+        <w:rPr>
+          <w:rStyle w:val="None"/>
+          <w:b w:val="0"/>
+          <w:bCs w:val="0"/>
+          <w:rtl w:val="0"/>
+          <w:lang w:val="en-US"/>
+        </w:rPr>
+        <w:t>ed</w:t>
+      </w:r>
+      <w:r>
+        <w:rPr>
+          <w:rStyle w:val="None"/>
+          <w:b w:val="0"/>
+          <w:bCs w:val="0"/>
+          <w:spacing w:val="0"/>
+          <w:rtl w:val="0"/>
+        </w:rPr>
+        <w:t xml:space="preserve"> </w:t>
+      </w:r>
+      <w:r>
+        <w:rPr>
+          <w:rStyle w:val="None"/>
+          <w:b w:val="0"/>
+          <w:bCs w:val="0"/>
+          <w:spacing w:val="0"/>
+          <w:rtl w:val="0"/>
+        </w:rPr>
+        <w:t>v</w:t>
+      </w:r>
+      <w:r>
+        <w:rPr>
+          <w:rStyle w:val="None"/>
+          <w:b w:val="0"/>
+          <w:bCs w:val="0"/>
+          <w:spacing w:val="0"/>
+          <w:rtl w:val="0"/>
+        </w:rPr>
+        <w:t>o</w:t>
+      </w:r>
+      <w:r>
+        <w:rPr>
+          <w:rStyle w:val="None"/>
+          <w:b w:val="0"/>
+          <w:bCs w:val="0"/>
           <w:rtl w:val="0"/>
         </w:rPr>
         <w:t>l</w:t>
       </w:r>
       <w:r>
         <w:rPr>
+          <w:rStyle w:val="None"/>
+          <w:b w:val="0"/>
+          <w:bCs w:val="0"/>
+          <w:spacing w:val="0"/>
+          <w:rtl w:val="0"/>
+        </w:rPr>
+        <w:t>un</w:t>
+      </w:r>
+      <w:r>
+        <w:rPr>
+          <w:rStyle w:val="None"/>
+          <w:b w:val="0"/>
+          <w:bCs w:val="0"/>
+          <w:rtl w:val="0"/>
+        </w:rPr>
+        <w:t>t</w:t>
+      </w:r>
+      <w:r>
+        <w:rPr>
+          <w:rStyle w:val="None"/>
+          <w:b w:val="0"/>
+          <w:bCs w:val="0"/>
+          <w:spacing w:val="0"/>
+          <w:rtl w:val="0"/>
+        </w:rPr>
+        <w:t>e</w:t>
+      </w:r>
+      <w:r>
+        <w:rPr>
+          <w:rStyle w:val="None"/>
+          <w:b w:val="0"/>
+          <w:bCs w:val="0"/>
+          <w:rtl w:val="0"/>
+        </w:rPr>
+        <w:t>er</w:t>
+      </w:r>
+      <w:r>
+        <w:rPr>
+          <w:rStyle w:val="None"/>
+          <w:b w:val="0"/>
+          <w:bCs w:val="0"/>
+          <w:spacing w:val="0"/>
+          <w:rtl w:val="0"/>
+        </w:rPr>
+        <w:t xml:space="preserve"> </w:t>
+      </w:r>
+      <w:r>
+        <w:rPr>
+          <w:rStyle w:val="None"/>
+          <w:b w:val="0"/>
+          <w:bCs w:val="0"/>
+          <w:rtl w:val="0"/>
+        </w:rPr>
+        <w:t>s</w:t>
+      </w:r>
+      <w:r>
+        <w:rPr>
+          <w:rStyle w:val="None"/>
+          <w:b w:val="0"/>
+          <w:bCs w:val="0"/>
+          <w:spacing w:val="0"/>
+          <w:rtl w:val="0"/>
+        </w:rPr>
+        <w:t>t</w:t>
+      </w:r>
+      <w:r>
+        <w:rPr>
+          <w:rStyle w:val="None"/>
+          <w:b w:val="0"/>
+          <w:bCs w:val="0"/>
+          <w:spacing w:val="0"/>
+          <w:rtl w:val="0"/>
+        </w:rPr>
+        <w:t>u</w:t>
+      </w:r>
+      <w:r>
+        <w:rPr>
+          <w:rStyle w:val="None"/>
+          <w:b w:val="0"/>
+          <w:bCs w:val="0"/>
+          <w:spacing w:val="0"/>
+          <w:rtl w:val="0"/>
+        </w:rPr>
+        <w:t>d</w:t>
+      </w:r>
+      <w:r>
+        <w:rPr>
+          <w:rStyle w:val="None"/>
+          <w:b w:val="0"/>
+          <w:bCs w:val="0"/>
+          <w:rtl w:val="0"/>
+          <w:lang w:val="en-US"/>
+        </w:rPr>
+        <w:t>ents</w:t>
+      </w:r>
+      <w:r>
+        <w:rPr>
+          <w:rStyle w:val="None"/>
+          <w:b w:val="0"/>
+          <w:bCs w:val="0"/>
+          <w:spacing w:val="0"/>
+          <w:rtl w:val="0"/>
+        </w:rPr>
+        <w:t xml:space="preserve"> </w:t>
+      </w:r>
+      <w:r>
+        <w:rPr>
+          <w:rStyle w:val="None"/>
+          <w:b w:val="0"/>
+          <w:bCs w:val="0"/>
+          <w:spacing w:val="0"/>
+          <w:rtl w:val="0"/>
+        </w:rPr>
+        <w:t>t</w:t>
+      </w:r>
+      <w:r>
+        <w:rPr>
+          <w:rStyle w:val="None"/>
+          <w:b w:val="0"/>
+          <w:bCs w:val="0"/>
+          <w:rtl w:val="0"/>
+        </w:rPr>
+        <w:t>o</w:t>
+      </w:r>
+      <w:r>
+        <w:rPr>
+          <w:rStyle w:val="None"/>
+          <w:b w:val="0"/>
+          <w:bCs w:val="0"/>
+          <w:spacing w:val="0"/>
+          <w:rtl w:val="0"/>
+        </w:rPr>
+        <w:t xml:space="preserve"> </w:t>
+      </w:r>
+      <w:r>
+        <w:rPr>
+          <w:rStyle w:val="None"/>
+          <w:b w:val="0"/>
+          <w:bCs w:val="0"/>
+          <w:spacing w:val="0"/>
+          <w:rtl w:val="0"/>
+          <w:lang w:val="en-US"/>
+        </w:rPr>
+        <w:t>organize</w:t>
+      </w:r>
+      <w:r>
+        <w:rPr>
+          <w:rStyle w:val="None"/>
+          <w:b w:val="0"/>
+          <w:bCs w:val="0"/>
+          <w:spacing w:val="0"/>
+          <w:rtl w:val="0"/>
+        </w:rPr>
+        <w:t xml:space="preserve"> </w:t>
+      </w:r>
+      <w:r>
+        <w:rPr>
+          <w:rStyle w:val="None"/>
+          <w:b w:val="0"/>
+          <w:bCs w:val="0"/>
+          <w:spacing w:val="0"/>
+          <w:rtl w:val="0"/>
+        </w:rPr>
+        <w:t>t</w:t>
+      </w:r>
+      <w:r>
+        <w:rPr>
+          <w:rStyle w:val="None"/>
+          <w:b w:val="0"/>
+          <w:bCs w:val="0"/>
+          <w:rtl w:val="0"/>
+        </w:rPr>
+        <w:t>e</w:t>
+      </w:r>
+      <w:r>
+        <w:rPr>
+          <w:rStyle w:val="None"/>
+          <w:b w:val="0"/>
+          <w:bCs w:val="0"/>
+          <w:spacing w:val="0"/>
+          <w:rtl w:val="0"/>
+        </w:rPr>
+        <w:t>c</w:t>
+      </w:r>
+      <w:r>
+        <w:rPr>
+          <w:rStyle w:val="None"/>
+          <w:b w:val="0"/>
+          <w:bCs w:val="0"/>
+          <w:spacing w:val="0"/>
+          <w:rtl w:val="0"/>
+          <w:lang w:val="de-DE"/>
+        </w:rPr>
+        <w:t>hn</w:t>
+      </w:r>
+      <w:r>
+        <w:rPr>
+          <w:rStyle w:val="None"/>
+          <w:b w:val="0"/>
+          <w:bCs w:val="0"/>
+          <w:rtl w:val="0"/>
+          <w:lang w:val="en-US"/>
+        </w:rPr>
+        <w:t>ical and</w:t>
+      </w:r>
+      <w:r>
+        <w:rPr>
+          <w:rStyle w:val="None"/>
+          <w:b w:val="0"/>
+          <w:bCs w:val="0"/>
+          <w:spacing w:val="0"/>
+          <w:rtl w:val="0"/>
+        </w:rPr>
+        <w:t xml:space="preserve"> </w:t>
+      </w:r>
+      <w:r>
+        <w:rPr>
+          <w:rStyle w:val="None"/>
+          <w:b w:val="0"/>
+          <w:bCs w:val="0"/>
+          <w:rtl w:val="0"/>
+        </w:rPr>
+        <w:t>s</w:t>
+      </w:r>
+      <w:r>
+        <w:rPr>
+          <w:rStyle w:val="None"/>
+          <w:b w:val="0"/>
+          <w:bCs w:val="0"/>
+          <w:spacing w:val="0"/>
+          <w:rtl w:val="0"/>
+        </w:rPr>
+        <w:t>o</w:t>
+      </w:r>
+      <w:r>
+        <w:rPr>
+          <w:rStyle w:val="None"/>
+          <w:b w:val="0"/>
+          <w:bCs w:val="0"/>
+          <w:rtl w:val="0"/>
+          <w:lang w:val="it-IT"/>
+        </w:rPr>
+        <w:t>cial</w:t>
+      </w:r>
+      <w:r>
+        <w:rPr>
+          <w:rStyle w:val="None"/>
+          <w:b w:val="0"/>
+          <w:bCs w:val="0"/>
+          <w:spacing w:val="0"/>
+          <w:rtl w:val="0"/>
+        </w:rPr>
+        <w:t xml:space="preserve"> </w:t>
+      </w:r>
+      <w:r>
+        <w:rPr>
+          <w:rStyle w:val="None"/>
+          <w:b w:val="0"/>
+          <w:bCs w:val="0"/>
+          <w:spacing w:val="0"/>
+          <w:rtl w:val="0"/>
+        </w:rPr>
+        <w:t>e</w:t>
+      </w:r>
+      <w:r>
+        <w:rPr>
+          <w:rStyle w:val="None"/>
+          <w:b w:val="0"/>
+          <w:bCs w:val="0"/>
+          <w:spacing w:val="0"/>
+          <w:rtl w:val="0"/>
+        </w:rPr>
+        <w:t>v</w:t>
+      </w:r>
+      <w:r>
+        <w:rPr>
+          <w:rStyle w:val="None"/>
+          <w:b w:val="0"/>
+          <w:bCs w:val="0"/>
+          <w:rtl w:val="0"/>
+          <w:lang w:val="en-US"/>
+        </w:rPr>
+        <w:t>ents a</w:t>
+      </w:r>
+      <w:r>
+        <w:rPr>
+          <w:rStyle w:val="None"/>
+          <w:b w:val="0"/>
+          <w:bCs w:val="0"/>
+          <w:spacing w:val="0"/>
+          <w:rtl w:val="0"/>
+        </w:rPr>
+        <w:t>n</w:t>
+      </w:r>
+      <w:r>
+        <w:rPr>
+          <w:rStyle w:val="None"/>
+          <w:b w:val="0"/>
+          <w:bCs w:val="0"/>
+          <w:rtl w:val="0"/>
+        </w:rPr>
+        <w:t>d</w:t>
+      </w:r>
+      <w:r>
+        <w:rPr>
+          <w:rStyle w:val="None"/>
+          <w:b w:val="0"/>
+          <w:bCs w:val="0"/>
+          <w:spacing w:val="0"/>
+          <w:rtl w:val="0"/>
+        </w:rPr>
+        <w:t xml:space="preserve"> </w:t>
+      </w:r>
+      <w:r>
+        <w:rPr>
+          <w:rStyle w:val="None"/>
+          <w:b w:val="0"/>
+          <w:bCs w:val="0"/>
+          <w:spacing w:val="0"/>
+          <w:rtl w:val="0"/>
+        </w:rPr>
+        <w:t>t</w:t>
+      </w:r>
+      <w:r>
+        <w:rPr>
+          <w:rStyle w:val="None"/>
+          <w:b w:val="0"/>
+          <w:bCs w:val="0"/>
+          <w:rtl w:val="0"/>
+        </w:rPr>
+        <w:t>ra</w:t>
+      </w:r>
+      <w:r>
+        <w:rPr>
+          <w:rStyle w:val="None"/>
+          <w:b w:val="0"/>
+          <w:bCs w:val="0"/>
+          <w:spacing w:val="0"/>
+          <w:rtl w:val="0"/>
+        </w:rPr>
+        <w:t>in</w:t>
+      </w:r>
+      <w:r>
+        <w:rPr>
+          <w:rStyle w:val="None"/>
+          <w:b w:val="0"/>
+          <w:bCs w:val="0"/>
+          <w:rtl w:val="0"/>
+        </w:rPr>
+        <w:t>i</w:t>
+      </w:r>
+      <w:r>
+        <w:rPr>
+          <w:rStyle w:val="None"/>
+          <w:b w:val="0"/>
+          <w:bCs w:val="0"/>
+          <w:spacing w:val="0"/>
+          <w:rtl w:val="0"/>
+        </w:rPr>
+        <w:t>ng</w:t>
+      </w:r>
+      <w:r>
+        <w:rPr>
+          <w:rStyle w:val="None"/>
+          <w:b w:val="0"/>
+          <w:bCs w:val="0"/>
+          <w:rtl w:val="0"/>
+          <w:lang w:val="en-US"/>
+        </w:rPr>
+        <w:t>s abo</w:t>
+      </w:r>
+      <w:r>
+        <w:rPr>
+          <w:rStyle w:val="None"/>
+          <w:b w:val="0"/>
+          <w:bCs w:val="0"/>
+          <w:spacing w:val="0"/>
+          <w:rtl w:val="0"/>
+        </w:rPr>
+        <w:t>u</w:t>
+      </w:r>
+      <w:r>
+        <w:rPr>
+          <w:rStyle w:val="None"/>
+          <w:b w:val="0"/>
+          <w:bCs w:val="0"/>
+          <w:rtl w:val="0"/>
+        </w:rPr>
+        <w:t>t</w:t>
+      </w:r>
+      <w:r>
+        <w:rPr>
+          <w:rStyle w:val="None"/>
+          <w:b w:val="0"/>
+          <w:bCs w:val="0"/>
+          <w:spacing w:val="0"/>
+          <w:rtl w:val="0"/>
+        </w:rPr>
+        <w:t xml:space="preserve"> </w:t>
+      </w:r>
+      <w:r>
+        <w:rPr>
+          <w:rStyle w:val="None"/>
+          <w:b w:val="0"/>
+          <w:bCs w:val="0"/>
+          <w:rtl w:val="0"/>
+        </w:rPr>
+        <w:t>c</w:t>
+      </w:r>
+      <w:r>
+        <w:rPr>
+          <w:rStyle w:val="None"/>
+          <w:b w:val="0"/>
+          <w:bCs w:val="0"/>
+          <w:spacing w:val="0"/>
+          <w:rtl w:val="0"/>
+        </w:rPr>
+        <w:t>o</w:t>
+      </w:r>
+      <w:r>
+        <w:rPr>
+          <w:rStyle w:val="None"/>
+          <w:b w:val="0"/>
+          <w:bCs w:val="0"/>
+          <w:spacing w:val="0"/>
+          <w:rtl w:val="0"/>
+        </w:rPr>
+        <w:t>u</w:t>
+      </w:r>
+      <w:r>
+        <w:rPr>
+          <w:rStyle w:val="None"/>
+          <w:b w:val="0"/>
+          <w:bCs w:val="0"/>
+          <w:rtl w:val="0"/>
+        </w:rPr>
+        <w:t>r</w:t>
+      </w:r>
+      <w:r>
+        <w:rPr>
+          <w:rStyle w:val="None"/>
+          <w:b w:val="0"/>
+          <w:bCs w:val="0"/>
+          <w:spacing w:val="0"/>
+          <w:rtl w:val="0"/>
+        </w:rPr>
+        <w:t>s</w:t>
+      </w:r>
+      <w:r>
+        <w:rPr>
+          <w:rStyle w:val="None"/>
+          <w:b w:val="0"/>
+          <w:bCs w:val="0"/>
+          <w:spacing w:val="0"/>
+          <w:rtl w:val="0"/>
+        </w:rPr>
+        <w:t>e</w:t>
+      </w:r>
+      <w:r>
+        <w:rPr>
+          <w:rStyle w:val="None"/>
+          <w:b w:val="0"/>
+          <w:bCs w:val="0"/>
+          <w:rtl w:val="0"/>
+        </w:rPr>
+        <w:t xml:space="preserve">s </w:t>
+      </w:r>
+      <w:r>
+        <w:rPr>
+          <w:rStyle w:val="None"/>
+          <w:b w:val="0"/>
+          <w:bCs w:val="0"/>
+          <w:spacing w:val="0"/>
+          <w:rtl w:val="0"/>
+        </w:rPr>
+        <w:t>t</w:t>
+      </w:r>
+      <w:r>
+        <w:rPr>
+          <w:rStyle w:val="None"/>
+          <w:b w:val="0"/>
+          <w:bCs w:val="0"/>
+          <w:rtl w:val="0"/>
+        </w:rPr>
+        <w:t>o</w:t>
+      </w:r>
+      <w:r>
+        <w:rPr>
+          <w:rStyle w:val="None"/>
+          <w:b w:val="0"/>
+          <w:bCs w:val="0"/>
+          <w:spacing w:val="0"/>
+          <w:rtl w:val="0"/>
+        </w:rPr>
+        <w:t xml:space="preserve"> </w:t>
+      </w:r>
+      <w:r>
+        <w:rPr>
+          <w:rStyle w:val="None"/>
+          <w:b w:val="0"/>
+          <w:bCs w:val="0"/>
+          <w:rtl w:val="0"/>
+          <w:lang w:val="en-US"/>
+        </w:rPr>
+        <w:t>help</w:t>
+      </w:r>
+      <w:r>
+        <w:rPr>
+          <w:rStyle w:val="None"/>
+          <w:b w:val="0"/>
+          <w:bCs w:val="0"/>
+          <w:spacing w:val="0"/>
+          <w:rtl w:val="0"/>
+        </w:rPr>
+        <w:t xml:space="preserve"> </w:t>
+      </w:r>
+      <w:r>
+        <w:rPr>
+          <w:rStyle w:val="None"/>
+          <w:b w:val="0"/>
+          <w:bCs w:val="0"/>
+          <w:spacing w:val="0"/>
+          <w:rtl w:val="0"/>
+        </w:rPr>
+        <w:t>o</w:t>
+      </w:r>
+      <w:r>
+        <w:rPr>
+          <w:rStyle w:val="None"/>
+          <w:b w:val="0"/>
+          <w:bCs w:val="0"/>
+          <w:rtl w:val="0"/>
+          <w:lang w:val="en-US"/>
+        </w:rPr>
+        <w:t>ther</w:t>
+      </w:r>
+      <w:r>
+        <w:rPr>
+          <w:rStyle w:val="None"/>
+          <w:b w:val="0"/>
+          <w:bCs w:val="0"/>
+          <w:spacing w:val="0"/>
+          <w:rtl w:val="0"/>
+        </w:rPr>
+        <w:t xml:space="preserve"> </w:t>
+      </w:r>
+      <w:r>
+        <w:rPr>
+          <w:rStyle w:val="None"/>
+          <w:b w:val="0"/>
+          <w:bCs w:val="0"/>
+          <w:rtl w:val="0"/>
+        </w:rPr>
+        <w:t>Bi</w:t>
+      </w:r>
+      <w:r>
+        <w:rPr>
+          <w:rStyle w:val="None"/>
+          <w:b w:val="0"/>
+          <w:bCs w:val="0"/>
+          <w:spacing w:val="0"/>
+          <w:rtl w:val="0"/>
+        </w:rPr>
+        <w:t>l</w:t>
+      </w:r>
+      <w:r>
+        <w:rPr>
+          <w:rStyle w:val="None"/>
+          <w:b w:val="0"/>
+          <w:bCs w:val="0"/>
           <w:rtl w:val="0"/>
         </w:rPr>
         <w:t>k</w:t>
@@ -4908,13 +5889,28 @@
       <w:r>
         <w:rPr>
           <w:rStyle w:val="None"/>
-          <w:spacing w:val="0"/>
-          <w:rtl w:val="0"/>
-        </w:rPr>
-        <w:t>en</w:t>
-      </w:r>
-      <w:r>
-        <w:rPr>
+          <w:b w:val="0"/>
+          <w:bCs w:val="0"/>
+          <w:spacing w:val="0"/>
+          <w:rtl w:val="0"/>
+        </w:rPr>
+        <w:t>e</w:t>
+      </w:r>
+      <w:r>
+        <w:rPr>
+          <w:rStyle w:val="None"/>
+          <w:b w:val="0"/>
+          <w:bCs w:val="0"/>
+          <w:spacing w:val="0"/>
+          <w:rtl w:val="0"/>
+        </w:rPr>
+        <w:t>n</w:t>
+      </w:r>
+      <w:r>
+        <w:rPr>
+          <w:rStyle w:val="None"/>
+          <w:b w:val="0"/>
+          <w:bCs w:val="0"/>
           <w:rtl w:val="0"/>
         </w:rPr>
         <w:t>t</w:t>
@@ -4922,6 +5918,8 @@
       <w:r>
         <w:rPr>
           <w:rStyle w:val="None"/>
+          <w:b w:val="0"/>
+          <w:bCs w:val="0"/>
           <w:spacing w:val="0"/>
           <w:rtl w:val="0"/>
         </w:rPr>
@@ -4930,35 +5928,27 @@
       <w:r>
         <w:rPr>
           <w:rStyle w:val="None"/>
-          <w:spacing w:val="0"/>
-          <w:rtl w:val="0"/>
-        </w:rPr>
-        <w:t>I</w:t>
-      </w:r>
-      <w:r>
-        <w:rPr>
-          <w:rtl w:val="0"/>
-          <w:lang w:val="fr-FR"/>
-        </w:rPr>
-        <w:t>EEE</w:t>
-      </w:r>
-      <w:r>
-        <w:rPr>
-          <w:rStyle w:val="None"/>
-          <w:spacing w:val="0"/>
-          <w:rtl w:val="0"/>
-        </w:rPr>
-        <w:t xml:space="preserve"> Co</w:t>
-      </w:r>
-      <w:r>
-        <w:rPr>
-          <w:rtl w:val="0"/>
-        </w:rPr>
-        <w:t>mp</w:t>
-      </w:r>
-      <w:r>
-        <w:rPr>
-          <w:rStyle w:val="None"/>
+          <w:b w:val="0"/>
+          <w:bCs w:val="0"/>
+          <w:rtl w:val="0"/>
+        </w:rPr>
+        <w:t>s</w:t>
+      </w:r>
+      <w:r>
+        <w:rPr>
+          <w:rStyle w:val="None"/>
+          <w:b w:val="0"/>
+          <w:bCs w:val="0"/>
+          <w:spacing w:val="0"/>
+          <w:rtl w:val="0"/>
+        </w:rPr>
+        <w:t>t</w:t>
+      </w:r>
+      <w:r>
+        <w:rPr>
+          <w:rStyle w:val="None"/>
+          <w:b w:val="0"/>
+          <w:bCs w:val="0"/>
           <w:spacing w:val="0"/>
           <w:rtl w:val="0"/>
         </w:rPr>
@@ -4966,563 +5956,9 @@
       </w:r>
       <w:r>
         <w:rPr>
-          <w:rtl w:val="0"/>
-        </w:rPr>
-        <w:t>ter</w:t>
-      </w:r>
-      <w:r>
-        <w:rPr>
-          <w:rStyle w:val="None"/>
-          <w:spacing w:val="0"/>
-          <w:rtl w:val="0"/>
-        </w:rPr>
-        <w:t xml:space="preserve"> </w:t>
-      </w:r>
-      <w:r>
-        <w:rPr>
-          <w:rStyle w:val="None"/>
-          <w:spacing w:val="0"/>
-          <w:rtl w:val="0"/>
-        </w:rPr>
-        <w:t>So</w:t>
-      </w:r>
-      <w:r>
-        <w:rPr>
-          <w:rStyle w:val="None"/>
-          <w:spacing w:val="0"/>
-          <w:rtl w:val="0"/>
-        </w:rPr>
-        <w:t>ci</w:t>
-      </w:r>
-      <w:r>
-        <w:rPr>
-          <w:rStyle w:val="None"/>
-          <w:spacing w:val="0"/>
-          <w:rtl w:val="0"/>
-        </w:rPr>
-        <w:t>e</w:t>
-      </w:r>
-      <w:r>
-        <w:rPr>
-          <w:rStyle w:val="None"/>
-          <w:spacing w:val="0"/>
-          <w:rtl w:val="0"/>
-        </w:rPr>
-        <w:t>t</w:t>
-      </w:r>
-      <w:r>
-        <w:rPr>
-          <w:rtl w:val="0"/>
-        </w:rPr>
-        <w:t>y</w:t>
-      </w:r>
-      <w:r>
-        <w:rPr>
-          <w:rStyle w:val="None"/>
-          <w:spacing w:val="0"/>
-          <w:rtl w:val="0"/>
-        </w:rPr>
-        <w:t xml:space="preserve"> </w:t>
-      </w:r>
-      <w:r>
-        <w:rPr>
-          <w:rtl w:val="0"/>
-        </w:rPr>
-        <w:t>V</w:t>
-      </w:r>
-      <w:r>
-        <w:rPr>
-          <w:rStyle w:val="None"/>
-          <w:spacing w:val="0"/>
-          <w:rtl w:val="0"/>
-        </w:rPr>
-        <w:t>i</w:t>
-      </w:r>
-      <w:r>
-        <w:rPr>
-          <w:rStyle w:val="None"/>
-          <w:spacing w:val="0"/>
-          <w:rtl w:val="0"/>
-        </w:rPr>
-        <w:t>c</w:t>
-      </w:r>
-      <w:r>
-        <w:rPr>
-          <w:rtl w:val="0"/>
-        </w:rPr>
-        <w:t>e</w:t>
-      </w:r>
-      <w:r>
-        <w:rPr>
-          <w:rStyle w:val="None"/>
-          <w:spacing w:val="0"/>
-          <w:rtl w:val="0"/>
-        </w:rPr>
-        <w:t xml:space="preserve"> </w:t>
-      </w:r>
-      <w:r>
-        <w:rPr>
-          <w:rStyle w:val="None"/>
-          <w:spacing w:val="0"/>
-          <w:rtl w:val="0"/>
-        </w:rPr>
-        <w:t>C</w:t>
-      </w:r>
-      <w:r>
-        <w:rPr>
-          <w:rStyle w:val="None"/>
-          <w:spacing w:val="0"/>
-          <w:rtl w:val="0"/>
-          <w:lang w:val="en-US"/>
-        </w:rPr>
-        <w:t>hai</w:t>
-      </w:r>
-      <w:r>
-        <w:rPr>
-          <w:rtl w:val="0"/>
-        </w:rPr>
-        <w:t>r</w:t>
-      </w:r>
-      <w:r>
-        <w:rPr>
-          <w:rStyle w:val="None"/>
-          <w:spacing w:val="0"/>
-          <w:rtl w:val="0"/>
-        </w:rPr>
-        <w:t xml:space="preserve"> </w:t>
-      </w:r>
-      <w:r>
-        <w:rPr>
-          <w:rtl w:val="0"/>
-        </w:rPr>
-        <w:t>–</w:t>
-      </w:r>
-      <w:r>
-        <w:rPr>
-          <w:rStyle w:val="None"/>
-          <w:spacing w:val="0"/>
-          <w:rtl w:val="0"/>
-        </w:rPr>
-        <w:t xml:space="preserve"> </w:t>
-      </w:r>
-      <w:r>
-        <w:rPr>
-          <w:rStyle w:val="None"/>
-          <w:spacing w:val="0"/>
-          <w:rtl w:val="0"/>
-        </w:rPr>
-        <w:t>I</w:t>
-      </w:r>
-      <w:r>
-        <w:rPr>
-          <w:rStyle w:val="None"/>
-          <w:spacing w:val="0"/>
-          <w:rtl w:val="0"/>
-        </w:rPr>
-        <w:t>n</w:t>
-      </w:r>
-      <w:r>
-        <w:rPr>
-          <w:rtl w:val="0"/>
-        </w:rPr>
-        <w:t>tern</w:t>
-      </w:r>
-      <w:r>
-        <w:rPr>
-          <w:rStyle w:val="None"/>
-          <w:spacing w:val="0"/>
-          <w:rtl w:val="0"/>
-        </w:rPr>
-        <w:t>a</w:t>
-      </w:r>
-      <w:r>
-        <w:rPr>
-          <w:rtl w:val="0"/>
-        </w:rPr>
-        <w:t>t</w:t>
-      </w:r>
-      <w:r>
-        <w:rPr>
-          <w:rStyle w:val="None"/>
-          <w:spacing w:val="0"/>
-          <w:rtl w:val="0"/>
-        </w:rPr>
-        <w:t>i</w:t>
-      </w:r>
-      <w:r>
-        <w:rPr>
-          <w:rStyle w:val="None"/>
-          <w:spacing w:val="0"/>
-          <w:rtl w:val="0"/>
-        </w:rPr>
-        <w:t>ona</w:t>
-      </w:r>
-      <w:r>
-        <w:rPr>
-          <w:rtl w:val="0"/>
-        </w:rPr>
-        <w:t>l</w:t>
-      </w:r>
-      <w:r>
-        <w:rPr>
-          <w:rStyle w:val="None"/>
-          <w:spacing w:val="0"/>
-          <w:rtl w:val="0"/>
-        </w:rPr>
-        <w:t xml:space="preserve"> </w:t>
-      </w:r>
-      <w:r>
-        <w:rPr>
-          <w:rStyle w:val="None"/>
-          <w:spacing w:val="0"/>
-          <w:rtl w:val="0"/>
-        </w:rPr>
-        <w:t>I</w:t>
-      </w:r>
-      <w:r>
-        <w:rPr>
-          <w:rtl w:val="0"/>
-        </w:rPr>
-        <w:t>E</w:t>
-      </w:r>
-      <w:r>
-        <w:rPr>
-          <w:rStyle w:val="None"/>
-          <w:spacing w:val="0"/>
-          <w:rtl w:val="0"/>
-        </w:rPr>
-        <w:t>E</w:t>
-      </w:r>
-      <w:r>
-        <w:rPr>
-          <w:rtl w:val="0"/>
-        </w:rPr>
-        <w:t>E</w:t>
-      </w:r>
-      <w:r>
-        <w:rPr>
-          <w:rStyle w:val="None"/>
-          <w:spacing w:val="0"/>
-          <w:rtl w:val="0"/>
-        </w:rPr>
-        <w:t xml:space="preserve"> </w:t>
-      </w:r>
-      <w:r>
-        <w:rPr>
-          <w:rStyle w:val="None"/>
-          <w:spacing w:val="0"/>
-          <w:rtl w:val="0"/>
-        </w:rPr>
-        <w:t>Me</w:t>
-      </w:r>
-      <w:r>
-        <w:rPr>
-          <w:rStyle w:val="None"/>
-          <w:spacing w:val="0"/>
-          <w:rtl w:val="0"/>
-        </w:rPr>
-        <w:t>m</w:t>
-      </w:r>
-      <w:r>
-        <w:rPr>
-          <w:rStyle w:val="None"/>
-          <w:spacing w:val="0"/>
-          <w:rtl w:val="0"/>
-        </w:rPr>
-        <w:t>be</w:t>
-      </w:r>
-      <w:r>
-        <w:rPr>
-          <w:rtl w:val="0"/>
-        </w:rPr>
-        <w:t>r</w:t>
-      </w:r>
-    </w:p>
-    <w:p>
-      <w:pPr>
-        <w:pStyle w:val="Body"/>
-        <w:spacing w:before="1" w:line="160" w:lineRule="exact"/>
-        <w:rPr>
-          <w:b w:val="0"/>
-          <w:bCs w:val="0"/>
-          <w:sz w:val="16"/>
-          <w:szCs w:val="16"/>
-        </w:rPr>
-      </w:pPr>
-    </w:p>
-    <w:p>
-      <w:pPr>
-        <w:pStyle w:val="Body"/>
-      </w:pPr>
-      <w:r>
-        <w:rPr>
-          <w:rStyle w:val="None"/>
-          <w:spacing w:val="0"/>
-          <w:rtl w:val="0"/>
-        </w:rPr>
-        <w:t>2</w:t>
-      </w:r>
-      <w:r>
-        <w:rPr>
-          <w:rStyle w:val="None"/>
-          <w:spacing w:val="0"/>
-          <w:rtl w:val="0"/>
-        </w:rPr>
-        <w:t>0</w:t>
-      </w:r>
-      <w:r>
-        <w:rPr>
-          <w:rStyle w:val="None"/>
-          <w:spacing w:val="0"/>
-          <w:rtl w:val="0"/>
-        </w:rPr>
-        <w:t>1</w:t>
-      </w:r>
-      <w:r>
-        <w:rPr>
-          <w:rtl w:val="0"/>
-        </w:rPr>
-        <w:t>3</w:t>
-      </w:r>
-      <w:r>
-        <w:rPr>
-          <w:rStyle w:val="None"/>
-          <w:spacing w:val="0"/>
-          <w:rtl w:val="0"/>
-        </w:rPr>
-        <w:t xml:space="preserve"> </w:t>
-      </w:r>
-      <w:r>
-        <w:rPr>
-          <w:rtl w:val="0"/>
-        </w:rPr>
-        <w:t>-</w:t>
-      </w:r>
-      <w:r>
-        <w:rPr>
-          <w:rStyle w:val="None"/>
-          <w:spacing w:val="0"/>
-          <w:rtl w:val="0"/>
-        </w:rPr>
-        <w:t xml:space="preserve"> 2</w:t>
-      </w:r>
-      <w:r>
-        <w:rPr>
-          <w:rStyle w:val="None"/>
-          <w:spacing w:val="0"/>
-          <w:rtl w:val="0"/>
-        </w:rPr>
-        <w:t>0</w:t>
-      </w:r>
-      <w:r>
-        <w:rPr>
-          <w:rStyle w:val="None"/>
-          <w:spacing w:val="0"/>
-          <w:rtl w:val="0"/>
-        </w:rPr>
-        <w:t>1</w:t>
-      </w:r>
-      <w:r>
-        <w:rPr>
-          <w:rtl w:val="0"/>
-        </w:rPr>
-        <w:t>4</w:t>
-      </w:r>
-      <w:r>
-        <w:rPr>
-          <w:rStyle w:val="None"/>
-          <w:spacing w:val="0"/>
-          <w:rtl w:val="0"/>
-        </w:rPr>
-        <w:t xml:space="preserve"> </w:t>
-      </w:r>
-      <w:r>
-        <w:rPr>
-          <w:rStyle w:val="None"/>
-          <w:spacing w:val="0"/>
-          <w:rtl w:val="0"/>
-        </w:rPr>
-        <w:t>B</w:t>
-      </w:r>
-      <w:r>
-        <w:rPr>
-          <w:rStyle w:val="None"/>
-          <w:spacing w:val="0"/>
-          <w:rtl w:val="0"/>
-        </w:rPr>
-        <w:t>i</w:t>
-      </w:r>
-      <w:r>
-        <w:rPr>
-          <w:rStyle w:val="None"/>
-          <w:spacing w:val="0"/>
-          <w:rtl w:val="0"/>
-        </w:rPr>
-        <w:t>l</w:t>
-      </w:r>
-      <w:r>
-        <w:rPr>
-          <w:rtl w:val="0"/>
-        </w:rPr>
-        <w:t>k</w:t>
-      </w:r>
-      <w:r>
-        <w:rPr>
-          <w:rStyle w:val="None"/>
-          <w:spacing w:val="0"/>
-          <w:rtl w:val="0"/>
-        </w:rPr>
-        <w:t>en</w:t>
-      </w:r>
-      <w:r>
-        <w:rPr>
-          <w:rtl w:val="0"/>
-        </w:rPr>
-        <w:t>t</w:t>
-      </w:r>
-      <w:r>
-        <w:rPr>
-          <w:rStyle w:val="None"/>
-          <w:spacing w:val="0"/>
-          <w:rtl w:val="0"/>
-        </w:rPr>
-        <w:t xml:space="preserve"> </w:t>
-      </w:r>
-      <w:r>
-        <w:rPr>
-          <w:rStyle w:val="None"/>
-          <w:spacing w:val="0"/>
-          <w:rtl w:val="0"/>
-        </w:rPr>
-        <w:t>I</w:t>
-      </w:r>
-      <w:r>
-        <w:rPr>
-          <w:rtl w:val="0"/>
-          <w:lang w:val="fr-FR"/>
-        </w:rPr>
-        <w:t>EEE</w:t>
-      </w:r>
-      <w:r>
-        <w:rPr>
-          <w:rStyle w:val="None"/>
-          <w:spacing w:val="0"/>
-          <w:rtl w:val="0"/>
-        </w:rPr>
-        <w:t xml:space="preserve"> </w:t>
-      </w:r>
-      <w:r>
-        <w:rPr>
-          <w:rStyle w:val="None"/>
-          <w:spacing w:val="0"/>
-          <w:rtl w:val="0"/>
-        </w:rPr>
-        <w:t>T</w:t>
-      </w:r>
-      <w:r>
-        <w:rPr>
-          <w:rStyle w:val="None"/>
-          <w:spacing w:val="0"/>
-          <w:rtl w:val="0"/>
-        </w:rPr>
-        <w:t>e</w:t>
-      </w:r>
-      <w:r>
-        <w:rPr>
-          <w:rtl w:val="0"/>
-        </w:rPr>
-        <w:t>k</w:t>
-      </w:r>
-      <w:r>
-        <w:rPr>
-          <w:rStyle w:val="None"/>
-          <w:spacing w:val="0"/>
-          <w:rtl w:val="0"/>
-        </w:rPr>
-        <w:t>no</w:t>
-      </w:r>
-      <w:r>
-        <w:rPr>
-          <w:rStyle w:val="None"/>
-          <w:spacing w:val="0"/>
-          <w:rtl w:val="0"/>
-        </w:rPr>
-        <w:t>l</w:t>
-      </w:r>
-      <w:r>
-        <w:rPr>
-          <w:rStyle w:val="None"/>
-          <w:spacing w:val="0"/>
-          <w:rtl w:val="0"/>
-        </w:rPr>
-        <w:t>o</w:t>
-      </w:r>
-      <w:r>
-        <w:rPr>
-          <w:rStyle w:val="None"/>
-          <w:spacing w:val="0"/>
-          <w:rtl w:val="0"/>
-        </w:rPr>
-        <w:t>ji</w:t>
-      </w:r>
-      <w:r>
-        <w:rPr>
-          <w:rStyle w:val="None"/>
-          <w:spacing w:val="0"/>
-          <w:rtl w:val="0"/>
-        </w:rPr>
-        <w:t>1</w:t>
-      </w:r>
-      <w:r>
-        <w:rPr>
-          <w:rStyle w:val="None"/>
-          <w:spacing w:val="0"/>
-          <w:rtl w:val="0"/>
-        </w:rPr>
-        <w:t>0</w:t>
-      </w:r>
-      <w:r>
-        <w:rPr>
-          <w:rtl w:val="0"/>
-        </w:rPr>
-        <w:t>1</w:t>
-      </w:r>
-      <w:r>
-        <w:rPr>
-          <w:rStyle w:val="None"/>
-          <w:spacing w:val="0"/>
-          <w:rtl w:val="0"/>
-        </w:rPr>
-        <w:t xml:space="preserve"> </w:t>
-      </w:r>
-      <w:r>
-        <w:rPr>
-          <w:rStyle w:val="None"/>
-          <w:spacing w:val="0"/>
-          <w:rtl w:val="0"/>
-        </w:rPr>
-        <w:t>C</w:t>
-      </w:r>
-      <w:r>
-        <w:rPr>
-          <w:rStyle w:val="None"/>
-          <w:spacing w:val="0"/>
-          <w:rtl w:val="0"/>
-          <w:lang w:val="nl-NL"/>
-        </w:rPr>
-        <w:t>oo</w:t>
-      </w:r>
-      <w:r>
-        <w:rPr>
-          <w:rStyle w:val="None"/>
-          <w:spacing w:val="0"/>
-          <w:rtl w:val="0"/>
-        </w:rPr>
-        <w:t>r</w:t>
-      </w:r>
-      <w:r>
-        <w:rPr>
-          <w:rStyle w:val="None"/>
+          <w:rStyle w:val="None"/>
+          <w:b w:val="0"/>
+          <w:bCs w:val="0"/>
           <w:spacing w:val="0"/>
           <w:rtl w:val="0"/>
         </w:rPr>
@@ -5531,964 +5967,13 @@
       <w:r>
         <w:rPr>
           <w:rStyle w:val="None"/>
-          <w:spacing w:val="0"/>
-          <w:rtl w:val="0"/>
-        </w:rPr>
-        <w:t>i</w:t>
-      </w:r>
-      <w:r>
-        <w:rPr>
-          <w:rStyle w:val="None"/>
-          <w:spacing w:val="0"/>
-          <w:rtl w:val="0"/>
-        </w:rPr>
-        <w:t>na</w:t>
-      </w:r>
-      <w:r>
-        <w:rPr>
-          <w:rtl w:val="0"/>
-        </w:rPr>
-        <w:t>t</w:t>
-      </w:r>
-      <w:r>
-        <w:rPr>
-          <w:rStyle w:val="None"/>
-          <w:spacing w:val="0"/>
-          <w:rtl w:val="0"/>
-        </w:rPr>
-        <w:t>o</w:t>
-      </w:r>
-      <w:r>
-        <w:rPr>
-          <w:rtl w:val="0"/>
-        </w:rPr>
-        <w:t>r</w:t>
-      </w:r>
-      <w:r>
-        <w:rPr>
-          <w:rStyle w:val="None"/>
-          <w:spacing w:val="0"/>
-          <w:rtl w:val="0"/>
-        </w:rPr>
-        <w:t xml:space="preserve"> </w:t>
-      </w:r>
-      <w:r>
-        <w:rPr>
-          <w:rtl w:val="0"/>
-        </w:rPr>
-        <w:t>–</w:t>
-      </w:r>
-      <w:r>
-        <w:rPr>
-          <w:rStyle w:val="None"/>
-          <w:spacing w:val="0"/>
-          <w:rtl w:val="0"/>
-        </w:rPr>
-        <w:t xml:space="preserve"> </w:t>
-      </w:r>
-      <w:r>
-        <w:rPr>
-          <w:rStyle w:val="None"/>
-          <w:spacing w:val="0"/>
-          <w:rtl w:val="0"/>
-        </w:rPr>
-        <w:t>In</w:t>
-      </w:r>
-      <w:r>
-        <w:rPr>
-          <w:rtl w:val="0"/>
-        </w:rPr>
-        <w:t>tern</w:t>
-      </w:r>
-      <w:r>
-        <w:rPr>
-          <w:rStyle w:val="None"/>
-          <w:spacing w:val="0"/>
-          <w:rtl w:val="0"/>
-        </w:rPr>
-        <w:t>a</w:t>
-      </w:r>
-      <w:r>
-        <w:rPr>
-          <w:rtl w:val="0"/>
-        </w:rPr>
-        <w:t>t</w:t>
-      </w:r>
-      <w:r>
-        <w:rPr>
-          <w:rStyle w:val="None"/>
-          <w:spacing w:val="0"/>
-          <w:rtl w:val="0"/>
-        </w:rPr>
-        <w:t>i</w:t>
-      </w:r>
-      <w:r>
-        <w:rPr>
-          <w:rStyle w:val="None"/>
-          <w:spacing w:val="0"/>
-          <w:rtl w:val="0"/>
-        </w:rPr>
-        <w:t>ona</w:t>
-      </w:r>
-      <w:r>
-        <w:rPr>
-          <w:rtl w:val="0"/>
-        </w:rPr>
-        <w:t>l</w:t>
-      </w:r>
-      <w:r>
-        <w:rPr>
-          <w:rStyle w:val="None"/>
-          <w:spacing w:val="0"/>
-          <w:rtl w:val="0"/>
-        </w:rPr>
-        <w:t xml:space="preserve"> </w:t>
-      </w:r>
-      <w:r>
-        <w:rPr>
-          <w:rStyle w:val="None"/>
-          <w:spacing w:val="0"/>
-          <w:rtl w:val="0"/>
-        </w:rPr>
-        <w:t>I</w:t>
-      </w:r>
-      <w:r>
-        <w:rPr>
-          <w:rStyle w:val="None"/>
-          <w:spacing w:val="0"/>
-          <w:rtl w:val="0"/>
-        </w:rPr>
-        <w:t>E</w:t>
-      </w:r>
-      <w:r>
-        <w:rPr>
-          <w:rtl w:val="0"/>
-          <w:lang w:val="fr-FR"/>
-        </w:rPr>
-        <w:t>EE</w:t>
-      </w:r>
-      <w:r>
-        <w:rPr>
-          <w:rStyle w:val="None"/>
-          <w:spacing w:val="0"/>
-          <w:rtl w:val="0"/>
-        </w:rPr>
-        <w:t xml:space="preserve"> </w:t>
-      </w:r>
-      <w:r>
-        <w:rPr>
-          <w:rStyle w:val="None"/>
-          <w:spacing w:val="0"/>
-          <w:rtl w:val="0"/>
-        </w:rPr>
-        <w:t>Me</w:t>
-      </w:r>
-      <w:r>
-        <w:rPr>
-          <w:rtl w:val="0"/>
-        </w:rPr>
-        <w:t>mb</w:t>
-      </w:r>
-      <w:r>
-        <w:rPr>
-          <w:rStyle w:val="None"/>
-          <w:spacing w:val="0"/>
-          <w:rtl w:val="0"/>
-        </w:rPr>
-        <w:t>e</w:t>
-      </w:r>
-      <w:r>
-        <w:rPr>
-          <w:rtl w:val="0"/>
-        </w:rPr>
-        <w:t>r</w:t>
-      </w:r>
-      <w:r>
-        <w:rPr>
-          <w:rtl w:val="0"/>
-          <w:lang w:val="en-US"/>
-        </w:rPr>
-        <w:t xml:space="preserve">: </w:t>
-      </w:r>
-      <w:r>
-        <w:rPr>
-          <w:rStyle w:val="None"/>
-          <w:b w:val="0"/>
-          <w:bCs w:val="0"/>
-          <w:rtl w:val="0"/>
-        </w:rPr>
-        <w:t>C</w:t>
-      </w:r>
-      <w:r>
-        <w:rPr>
-          <w:rStyle w:val="None"/>
-          <w:b w:val="0"/>
-          <w:bCs w:val="0"/>
-          <w:spacing w:val="0"/>
-          <w:rtl w:val="0"/>
-          <w:lang w:val="nl-NL"/>
-        </w:rPr>
-        <w:t>oo</w:t>
-      </w:r>
-      <w:r>
-        <w:rPr>
-          <w:rStyle w:val="None"/>
-          <w:b w:val="0"/>
-          <w:bCs w:val="0"/>
-          <w:rtl w:val="0"/>
-        </w:rPr>
-        <w:t>r</w:t>
-      </w:r>
-      <w:r>
-        <w:rPr>
-          <w:rStyle w:val="None"/>
-          <w:b w:val="0"/>
-          <w:bCs w:val="0"/>
-          <w:spacing w:val="0"/>
-          <w:rtl w:val="0"/>
-        </w:rPr>
-        <w:t>d</w:t>
-      </w:r>
-      <w:r>
-        <w:rPr>
-          <w:rStyle w:val="None"/>
-          <w:b w:val="0"/>
-          <w:bCs w:val="0"/>
-          <w:rtl w:val="0"/>
-        </w:rPr>
-        <w:t>i</w:t>
-      </w:r>
-      <w:r>
-        <w:rPr>
-          <w:rStyle w:val="None"/>
-          <w:b w:val="0"/>
-          <w:bCs w:val="0"/>
-          <w:spacing w:val="0"/>
-          <w:rtl w:val="0"/>
-        </w:rPr>
-        <w:t>n</w:t>
-      </w:r>
-      <w:r>
-        <w:rPr>
-          <w:rStyle w:val="None"/>
-          <w:b w:val="0"/>
-          <w:bCs w:val="0"/>
-          <w:rtl w:val="0"/>
-        </w:rPr>
-        <w:t>at</w:t>
-      </w:r>
-      <w:r>
-        <w:rPr>
-          <w:rStyle w:val="None"/>
-          <w:b w:val="0"/>
-          <w:bCs w:val="0"/>
-          <w:rtl w:val="0"/>
-          <w:lang w:val="en-US"/>
-        </w:rPr>
-        <w:t>ed</w:t>
-      </w:r>
-      <w:r>
-        <w:rPr>
-          <w:rStyle w:val="None"/>
-          <w:b w:val="0"/>
-          <w:bCs w:val="0"/>
-          <w:spacing w:val="0"/>
-          <w:rtl w:val="0"/>
-        </w:rPr>
-        <w:t xml:space="preserve"> </w:t>
-      </w:r>
-      <w:r>
-        <w:rPr>
-          <w:rStyle w:val="None"/>
-          <w:b w:val="0"/>
-          <w:bCs w:val="0"/>
-          <w:spacing w:val="0"/>
-          <w:rtl w:val="0"/>
-        </w:rPr>
-        <w:t>v</w:t>
-      </w:r>
-      <w:r>
-        <w:rPr>
-          <w:rStyle w:val="None"/>
-          <w:b w:val="0"/>
-          <w:bCs w:val="0"/>
-          <w:spacing w:val="0"/>
-          <w:rtl w:val="0"/>
-        </w:rPr>
-        <w:t>o</w:t>
-      </w:r>
-      <w:r>
-        <w:rPr>
-          <w:rStyle w:val="None"/>
-          <w:b w:val="0"/>
-          <w:bCs w:val="0"/>
-          <w:rtl w:val="0"/>
-        </w:rPr>
-        <w:t>l</w:t>
-      </w:r>
-      <w:r>
-        <w:rPr>
-          <w:rStyle w:val="None"/>
-          <w:b w:val="0"/>
-          <w:bCs w:val="0"/>
-          <w:spacing w:val="0"/>
-          <w:rtl w:val="0"/>
-        </w:rPr>
-        <w:t>un</w:t>
-      </w:r>
-      <w:r>
-        <w:rPr>
-          <w:rStyle w:val="None"/>
-          <w:b w:val="0"/>
-          <w:bCs w:val="0"/>
-          <w:rtl w:val="0"/>
-        </w:rPr>
-        <w:t>t</w:t>
-      </w:r>
-      <w:r>
-        <w:rPr>
-          <w:rStyle w:val="None"/>
-          <w:b w:val="0"/>
-          <w:bCs w:val="0"/>
-          <w:spacing w:val="0"/>
-          <w:rtl w:val="0"/>
-        </w:rPr>
-        <w:t>e</w:t>
-      </w:r>
-      <w:r>
-        <w:rPr>
-          <w:rStyle w:val="None"/>
-          <w:b w:val="0"/>
-          <w:bCs w:val="0"/>
-          <w:rtl w:val="0"/>
-        </w:rPr>
-        <w:t>er</w:t>
-      </w:r>
-      <w:r>
-        <w:rPr>
-          <w:rStyle w:val="None"/>
-          <w:b w:val="0"/>
-          <w:bCs w:val="0"/>
-          <w:spacing w:val="0"/>
-          <w:rtl w:val="0"/>
-        </w:rPr>
-        <w:t xml:space="preserve"> </w:t>
-      </w:r>
-      <w:r>
-        <w:rPr>
-          <w:rStyle w:val="None"/>
-          <w:b w:val="0"/>
-          <w:bCs w:val="0"/>
-          <w:rtl w:val="0"/>
-        </w:rPr>
-        <w:t>s</w:t>
-      </w:r>
-      <w:r>
-        <w:rPr>
-          <w:rStyle w:val="None"/>
-          <w:b w:val="0"/>
-          <w:bCs w:val="0"/>
-          <w:spacing w:val="0"/>
-          <w:rtl w:val="0"/>
-        </w:rPr>
-        <w:t>t</w:t>
-      </w:r>
-      <w:r>
-        <w:rPr>
-          <w:rStyle w:val="None"/>
-          <w:b w:val="0"/>
-          <w:bCs w:val="0"/>
-          <w:spacing w:val="0"/>
-          <w:rtl w:val="0"/>
-        </w:rPr>
-        <w:t>u</w:t>
-      </w:r>
-      <w:r>
-        <w:rPr>
-          <w:rStyle w:val="None"/>
-          <w:b w:val="0"/>
-          <w:bCs w:val="0"/>
-          <w:spacing w:val="0"/>
-          <w:rtl w:val="0"/>
-        </w:rPr>
-        <w:t>d</w:t>
-      </w:r>
-      <w:r>
-        <w:rPr>
-          <w:rStyle w:val="None"/>
-          <w:b w:val="0"/>
-          <w:bCs w:val="0"/>
-          <w:rtl w:val="0"/>
-          <w:lang w:val="en-US"/>
-        </w:rPr>
-        <w:t>ents</w:t>
-      </w:r>
-      <w:r>
-        <w:rPr>
-          <w:rStyle w:val="None"/>
-          <w:b w:val="0"/>
-          <w:bCs w:val="0"/>
-          <w:spacing w:val="0"/>
-          <w:rtl w:val="0"/>
-        </w:rPr>
-        <w:t xml:space="preserve"> </w:t>
-      </w:r>
-      <w:r>
-        <w:rPr>
-          <w:rStyle w:val="None"/>
-          <w:b w:val="0"/>
-          <w:bCs w:val="0"/>
-          <w:spacing w:val="0"/>
-          <w:rtl w:val="0"/>
-        </w:rPr>
-        <w:t>t</w:t>
-      </w:r>
-      <w:r>
-        <w:rPr>
-          <w:rStyle w:val="None"/>
-          <w:b w:val="0"/>
-          <w:bCs w:val="0"/>
-          <w:rtl w:val="0"/>
-        </w:rPr>
-        <w:t>o</w:t>
-      </w:r>
-      <w:r>
-        <w:rPr>
-          <w:rStyle w:val="None"/>
-          <w:b w:val="0"/>
-          <w:bCs w:val="0"/>
-          <w:spacing w:val="0"/>
-          <w:rtl w:val="0"/>
-        </w:rPr>
-        <w:t xml:space="preserve"> </w:t>
-      </w:r>
-      <w:r>
-        <w:rPr>
-          <w:rStyle w:val="None"/>
-          <w:b w:val="0"/>
-          <w:bCs w:val="0"/>
-          <w:spacing w:val="0"/>
-          <w:rtl w:val="0"/>
-          <w:lang w:val="en-US"/>
-        </w:rPr>
-        <w:t>organize</w:t>
-      </w:r>
-      <w:r>
-        <w:rPr>
-          <w:rStyle w:val="None"/>
-          <w:b w:val="0"/>
-          <w:bCs w:val="0"/>
-          <w:spacing w:val="0"/>
-          <w:rtl w:val="0"/>
-        </w:rPr>
-        <w:t xml:space="preserve"> </w:t>
-      </w:r>
-      <w:r>
-        <w:rPr>
-          <w:rStyle w:val="None"/>
-          <w:b w:val="0"/>
-          <w:bCs w:val="0"/>
-          <w:spacing w:val="0"/>
-          <w:rtl w:val="0"/>
-        </w:rPr>
-        <w:t>t</w:t>
-      </w:r>
-      <w:r>
-        <w:rPr>
-          <w:rStyle w:val="None"/>
-          <w:b w:val="0"/>
-          <w:bCs w:val="0"/>
-          <w:rtl w:val="0"/>
-        </w:rPr>
-        <w:t>e</w:t>
-      </w:r>
-      <w:r>
-        <w:rPr>
-          <w:rStyle w:val="None"/>
-          <w:b w:val="0"/>
-          <w:bCs w:val="0"/>
-          <w:spacing w:val="0"/>
-          <w:rtl w:val="0"/>
-        </w:rPr>
-        <w:t>c</w:t>
-      </w:r>
-      <w:r>
-        <w:rPr>
-          <w:rStyle w:val="None"/>
-          <w:b w:val="0"/>
-          <w:bCs w:val="0"/>
-          <w:spacing w:val="0"/>
-          <w:rtl w:val="0"/>
-          <w:lang w:val="de-DE"/>
-        </w:rPr>
-        <w:t>hn</w:t>
-      </w:r>
-      <w:r>
-        <w:rPr>
-          <w:rStyle w:val="None"/>
-          <w:b w:val="0"/>
-          <w:bCs w:val="0"/>
-          <w:rtl w:val="0"/>
-          <w:lang w:val="en-US"/>
-        </w:rPr>
-        <w:t>ical and</w:t>
-      </w:r>
-      <w:r>
-        <w:rPr>
-          <w:rStyle w:val="None"/>
-          <w:b w:val="0"/>
-          <w:bCs w:val="0"/>
-          <w:spacing w:val="0"/>
-          <w:rtl w:val="0"/>
-        </w:rPr>
-        <w:t xml:space="preserve"> </w:t>
-      </w:r>
-      <w:r>
-        <w:rPr>
-          <w:rStyle w:val="None"/>
-          <w:b w:val="0"/>
-          <w:bCs w:val="0"/>
-          <w:rtl w:val="0"/>
-        </w:rPr>
-        <w:t>s</w:t>
-      </w:r>
-      <w:r>
-        <w:rPr>
-          <w:rStyle w:val="None"/>
-          <w:b w:val="0"/>
-          <w:bCs w:val="0"/>
-          <w:spacing w:val="0"/>
-          <w:rtl w:val="0"/>
-        </w:rPr>
-        <w:t>o</w:t>
-      </w:r>
-      <w:r>
-        <w:rPr>
-          <w:rStyle w:val="None"/>
-          <w:b w:val="0"/>
-          <w:bCs w:val="0"/>
-          <w:rtl w:val="0"/>
-          <w:lang w:val="it-IT"/>
-        </w:rPr>
-        <w:t>cial</w:t>
-      </w:r>
-      <w:r>
-        <w:rPr>
-          <w:rStyle w:val="None"/>
-          <w:b w:val="0"/>
-          <w:bCs w:val="0"/>
-          <w:spacing w:val="0"/>
-          <w:rtl w:val="0"/>
-        </w:rPr>
-        <w:t xml:space="preserve"> </w:t>
-      </w:r>
-      <w:r>
-        <w:rPr>
-          <w:rStyle w:val="None"/>
-          <w:b w:val="0"/>
-          <w:bCs w:val="0"/>
-          <w:spacing w:val="0"/>
-          <w:rtl w:val="0"/>
-        </w:rPr>
-        <w:t>e</w:t>
-      </w:r>
-      <w:r>
-        <w:rPr>
-          <w:rStyle w:val="None"/>
-          <w:b w:val="0"/>
-          <w:bCs w:val="0"/>
-          <w:spacing w:val="0"/>
-          <w:rtl w:val="0"/>
-        </w:rPr>
-        <w:t>v</w:t>
-      </w:r>
-      <w:r>
-        <w:rPr>
-          <w:rStyle w:val="None"/>
-          <w:b w:val="0"/>
-          <w:bCs w:val="0"/>
-          <w:rtl w:val="0"/>
-          <w:lang w:val="en-US"/>
-        </w:rPr>
-        <w:t>ents a</w:t>
-      </w:r>
-      <w:r>
-        <w:rPr>
-          <w:rStyle w:val="None"/>
-          <w:b w:val="0"/>
-          <w:bCs w:val="0"/>
-          <w:spacing w:val="0"/>
-          <w:rtl w:val="0"/>
-        </w:rPr>
-        <w:t>n</w:t>
-      </w:r>
-      <w:r>
-        <w:rPr>
-          <w:rStyle w:val="None"/>
-          <w:b w:val="0"/>
-          <w:bCs w:val="0"/>
-          <w:rtl w:val="0"/>
-        </w:rPr>
-        <w:t>d</w:t>
-      </w:r>
-      <w:r>
-        <w:rPr>
-          <w:rStyle w:val="None"/>
-          <w:b w:val="0"/>
-          <w:bCs w:val="0"/>
-          <w:spacing w:val="0"/>
-          <w:rtl w:val="0"/>
-        </w:rPr>
-        <w:t xml:space="preserve"> </w:t>
-      </w:r>
-      <w:r>
-        <w:rPr>
-          <w:rStyle w:val="None"/>
-          <w:b w:val="0"/>
-          <w:bCs w:val="0"/>
-          <w:spacing w:val="0"/>
-          <w:rtl w:val="0"/>
-        </w:rPr>
-        <w:t>t</w:t>
-      </w:r>
-      <w:r>
-        <w:rPr>
-          <w:rStyle w:val="None"/>
-          <w:b w:val="0"/>
-          <w:bCs w:val="0"/>
-          <w:rtl w:val="0"/>
-        </w:rPr>
-        <w:t>ra</w:t>
-      </w:r>
-      <w:r>
-        <w:rPr>
-          <w:rStyle w:val="None"/>
-          <w:b w:val="0"/>
-          <w:bCs w:val="0"/>
-          <w:spacing w:val="0"/>
-          <w:rtl w:val="0"/>
-        </w:rPr>
-        <w:t>in</w:t>
-      </w:r>
-      <w:r>
-        <w:rPr>
-          <w:rStyle w:val="None"/>
-          <w:b w:val="0"/>
-          <w:bCs w:val="0"/>
-          <w:rtl w:val="0"/>
-        </w:rPr>
-        <w:t>i</w:t>
-      </w:r>
-      <w:r>
-        <w:rPr>
-          <w:rStyle w:val="None"/>
-          <w:b w:val="0"/>
-          <w:bCs w:val="0"/>
-          <w:spacing w:val="0"/>
-          <w:rtl w:val="0"/>
-        </w:rPr>
-        <w:t>ng</w:t>
-      </w:r>
-      <w:r>
-        <w:rPr>
-          <w:rStyle w:val="None"/>
-          <w:b w:val="0"/>
-          <w:bCs w:val="0"/>
-          <w:rtl w:val="0"/>
-          <w:lang w:val="en-US"/>
-        </w:rPr>
-        <w:t>s abo</w:t>
-      </w:r>
-      <w:r>
-        <w:rPr>
-          <w:rStyle w:val="None"/>
-          <w:b w:val="0"/>
-          <w:bCs w:val="0"/>
-          <w:spacing w:val="0"/>
-          <w:rtl w:val="0"/>
-        </w:rPr>
-        <w:t>u</w:t>
-      </w:r>
-      <w:r>
-        <w:rPr>
-          <w:rStyle w:val="None"/>
-          <w:b w:val="0"/>
-          <w:bCs w:val="0"/>
-          <w:rtl w:val="0"/>
-        </w:rPr>
-        <w:t>t</w:t>
-      </w:r>
-      <w:r>
-        <w:rPr>
-          <w:rStyle w:val="None"/>
-          <w:b w:val="0"/>
-          <w:bCs w:val="0"/>
-          <w:spacing w:val="0"/>
-          <w:rtl w:val="0"/>
-        </w:rPr>
-        <w:t xml:space="preserve"> </w:t>
-      </w:r>
-      <w:r>
-        <w:rPr>
-          <w:rStyle w:val="None"/>
-          <w:b w:val="0"/>
-          <w:bCs w:val="0"/>
-          <w:rtl w:val="0"/>
-        </w:rPr>
-        <w:t>c</w:t>
-      </w:r>
-      <w:r>
-        <w:rPr>
-          <w:rStyle w:val="None"/>
-          <w:b w:val="0"/>
-          <w:bCs w:val="0"/>
-          <w:spacing w:val="0"/>
-          <w:rtl w:val="0"/>
-        </w:rPr>
-        <w:t>o</w:t>
-      </w:r>
-      <w:r>
-        <w:rPr>
-          <w:rStyle w:val="None"/>
-          <w:b w:val="0"/>
-          <w:bCs w:val="0"/>
-          <w:spacing w:val="0"/>
-          <w:rtl w:val="0"/>
-        </w:rPr>
-        <w:t>u</w:t>
-      </w:r>
-      <w:r>
-        <w:rPr>
-          <w:rStyle w:val="None"/>
-          <w:b w:val="0"/>
-          <w:bCs w:val="0"/>
-          <w:rtl w:val="0"/>
-        </w:rPr>
-        <w:t>r</w:t>
-      </w:r>
-      <w:r>
-        <w:rPr>
-          <w:rStyle w:val="None"/>
-          <w:b w:val="0"/>
-          <w:bCs w:val="0"/>
-          <w:spacing w:val="0"/>
-          <w:rtl w:val="0"/>
-        </w:rPr>
-        <w:t>s</w:t>
-      </w:r>
-      <w:r>
-        <w:rPr>
-          <w:rStyle w:val="None"/>
-          <w:b w:val="0"/>
-          <w:bCs w:val="0"/>
-          <w:spacing w:val="0"/>
-          <w:rtl w:val="0"/>
-        </w:rPr>
-        <w:t>e</w:t>
-      </w:r>
-      <w:r>
-        <w:rPr>
-          <w:rStyle w:val="None"/>
-          <w:b w:val="0"/>
-          <w:bCs w:val="0"/>
-          <w:rtl w:val="0"/>
-        </w:rPr>
-        <w:t xml:space="preserve">s </w:t>
-      </w:r>
-      <w:r>
-        <w:rPr>
-          <w:rStyle w:val="None"/>
-          <w:b w:val="0"/>
-          <w:bCs w:val="0"/>
-          <w:spacing w:val="0"/>
-          <w:rtl w:val="0"/>
-        </w:rPr>
-        <w:t>t</w:t>
-      </w:r>
-      <w:r>
-        <w:rPr>
-          <w:rStyle w:val="None"/>
-          <w:b w:val="0"/>
-          <w:bCs w:val="0"/>
-          <w:rtl w:val="0"/>
-        </w:rPr>
-        <w:t>o</w:t>
-      </w:r>
-      <w:r>
-        <w:rPr>
-          <w:rStyle w:val="None"/>
-          <w:b w:val="0"/>
-          <w:bCs w:val="0"/>
-          <w:spacing w:val="0"/>
-          <w:rtl w:val="0"/>
-        </w:rPr>
-        <w:t xml:space="preserve"> </w:t>
-      </w:r>
-      <w:r>
-        <w:rPr>
-          <w:rStyle w:val="None"/>
-          <w:b w:val="0"/>
-          <w:bCs w:val="0"/>
-          <w:rtl w:val="0"/>
-          <w:lang w:val="en-US"/>
-        </w:rPr>
-        <w:t>help</w:t>
-      </w:r>
-      <w:r>
-        <w:rPr>
-          <w:rStyle w:val="None"/>
-          <w:b w:val="0"/>
-          <w:bCs w:val="0"/>
-          <w:spacing w:val="0"/>
-          <w:rtl w:val="0"/>
-        </w:rPr>
-        <w:t xml:space="preserve"> </w:t>
-      </w:r>
-      <w:r>
-        <w:rPr>
-          <w:rStyle w:val="None"/>
-          <w:b w:val="0"/>
-          <w:bCs w:val="0"/>
-          <w:spacing w:val="0"/>
-          <w:rtl w:val="0"/>
-        </w:rPr>
-        <w:t>o</w:t>
-      </w:r>
-      <w:r>
-        <w:rPr>
-          <w:rStyle w:val="None"/>
-          <w:b w:val="0"/>
-          <w:bCs w:val="0"/>
-          <w:rtl w:val="0"/>
-          <w:lang w:val="en-US"/>
-        </w:rPr>
-        <w:t>ther</w:t>
-      </w:r>
-      <w:r>
-        <w:rPr>
-          <w:rStyle w:val="None"/>
-          <w:b w:val="0"/>
-          <w:bCs w:val="0"/>
-          <w:spacing w:val="0"/>
-          <w:rtl w:val="0"/>
-        </w:rPr>
-        <w:t xml:space="preserve"> </w:t>
-      </w:r>
-      <w:r>
-        <w:rPr>
-          <w:rStyle w:val="None"/>
-          <w:b w:val="0"/>
-          <w:bCs w:val="0"/>
-          <w:rtl w:val="0"/>
-        </w:rPr>
-        <w:t>Bi</w:t>
-      </w:r>
-      <w:r>
-        <w:rPr>
-          <w:rStyle w:val="None"/>
-          <w:b w:val="0"/>
-          <w:bCs w:val="0"/>
-          <w:spacing w:val="0"/>
-          <w:rtl w:val="0"/>
-        </w:rPr>
-        <w:t>l</w:t>
-      </w:r>
-      <w:r>
-        <w:rPr>
-          <w:rStyle w:val="None"/>
-          <w:b w:val="0"/>
-          <w:bCs w:val="0"/>
-          <w:rtl w:val="0"/>
-        </w:rPr>
-        <w:t>k</w:t>
-      </w:r>
-      <w:r>
-        <w:rPr>
-          <w:rStyle w:val="None"/>
-          <w:b w:val="0"/>
-          <w:bCs w:val="0"/>
-          <w:spacing w:val="0"/>
-          <w:rtl w:val="0"/>
-        </w:rPr>
-        <w:t>e</w:t>
-      </w:r>
-      <w:r>
-        <w:rPr>
-          <w:rStyle w:val="None"/>
-          <w:b w:val="0"/>
-          <w:bCs w:val="0"/>
-          <w:spacing w:val="0"/>
-          <w:rtl w:val="0"/>
-        </w:rPr>
-        <w:t>n</w:t>
-      </w:r>
-      <w:r>
-        <w:rPr>
-          <w:rStyle w:val="None"/>
-          <w:b w:val="0"/>
-          <w:bCs w:val="0"/>
-          <w:rtl w:val="0"/>
-        </w:rPr>
-        <w:t>t</w:t>
-      </w:r>
-      <w:r>
-        <w:rPr>
-          <w:rStyle w:val="None"/>
-          <w:b w:val="0"/>
-          <w:bCs w:val="0"/>
-          <w:spacing w:val="0"/>
-          <w:rtl w:val="0"/>
-        </w:rPr>
-        <w:t xml:space="preserve"> </w:t>
-      </w:r>
-      <w:r>
-        <w:rPr>
-          <w:rStyle w:val="None"/>
-          <w:b w:val="0"/>
-          <w:bCs w:val="0"/>
-          <w:rtl w:val="0"/>
-        </w:rPr>
-        <w:t>s</w:t>
-      </w:r>
-      <w:r>
-        <w:rPr>
-          <w:rStyle w:val="None"/>
-          <w:b w:val="0"/>
-          <w:bCs w:val="0"/>
-          <w:spacing w:val="0"/>
-          <w:rtl w:val="0"/>
-        </w:rPr>
-        <w:t>t</w:t>
-      </w:r>
-      <w:r>
-        <w:rPr>
-          <w:rStyle w:val="None"/>
-          <w:b w:val="0"/>
-          <w:bCs w:val="0"/>
-          <w:spacing w:val="0"/>
-          <w:rtl w:val="0"/>
-        </w:rPr>
-        <w:t>u</w:t>
-      </w:r>
-      <w:r>
-        <w:rPr>
-          <w:rStyle w:val="None"/>
-          <w:b w:val="0"/>
-          <w:bCs w:val="0"/>
-          <w:spacing w:val="0"/>
-          <w:rtl w:val="0"/>
-        </w:rPr>
-        <w:t>d</w:t>
-      </w:r>
-      <w:r>
-        <w:rPr>
-          <w:rStyle w:val="None"/>
           <w:b w:val="0"/>
           <w:bCs w:val="0"/>
           <w:rtl w:val="0"/>
         </w:rPr>
         <w:t>ents.</w:t>
       </w:r>
+      <w:r/>
     </w:p>
     <w:sectPr>
       <w:headerReference w:type="default" r:id="rId5"/>

</xml_diff>

<commit_message>
job search line is gone, projects are updated
</commit_message>
<xml_diff>
--- a/CV.docx
+++ b/CV.docx
@@ -476,7 +476,7 @@
           <w:rtl w:val="0"/>
           <w:lang w:val="en-US"/>
         </w:rPr>
-        <w:t>Personal web-site:</w:t>
+        <w:t xml:space="preserve">Personal web-site: </w:t>
       </w:r>
       <w:r>
         <w:rPr>
@@ -559,8 +559,8 @@
         <w:rPr>
           <w:i w:val="1"/>
           <w:iCs w:val="1"/>
-          <w:sz w:val="18"/>
-          <w:szCs w:val="18"/>
+          <w:sz w:val="20"/>
+          <w:szCs w:val="20"/>
           <w:rtl w:val="0"/>
         </w:rPr>
       </w:pPr>
@@ -568,8 +568,8 @@
         <w:rPr>
           <w:i w:val="1"/>
           <w:iCs w:val="1"/>
-          <w:sz w:val="18"/>
-          <w:szCs w:val="18"/>
+          <w:sz w:val="20"/>
+          <w:szCs w:val="20"/>
           <w:rtl w:val="0"/>
           <w:lang w:val="en-US"/>
         </w:rPr>
@@ -579,8 +579,8 @@
         <w:rPr>
           <w:i w:val="1"/>
           <w:iCs w:val="1"/>
-          <w:sz w:val="18"/>
-          <w:szCs w:val="18"/>
+          <w:sz w:val="20"/>
+          <w:szCs w:val="20"/>
           <w:rtl w:val="0"/>
           <w:lang w:val="it-IT"/>
         </w:rPr>
@@ -590,29 +590,19 @@
         <w:rPr>
           <w:i w:val="1"/>
           <w:iCs w:val="1"/>
-          <w:sz w:val="18"/>
-          <w:szCs w:val="18"/>
-          <w:rtl w:val="0"/>
-          <w:lang w:val="en-US"/>
-        </w:rPr>
-        <w:t>senior year Computer Engineering student with strong knowledge in algorithms and valuable work experience in C, Java, PostgreSQL, and data visualization</w:t>
+          <w:sz w:val="20"/>
+          <w:szCs w:val="20"/>
+          <w:rtl w:val="0"/>
+          <w:lang w:val="en-US"/>
+        </w:rPr>
+        <w:t>senior year Computer Engineering student with strong knowledge in algorithms and valuable work experience</w:t>
       </w:r>
       <w:r>
         <w:rPr>
           <w:i w:val="1"/>
           <w:iCs w:val="1"/>
-          <w:sz w:val="18"/>
-          <w:szCs w:val="18"/>
-          <w:rtl w:val="0"/>
-        </w:rPr>
-        <w:t xml:space="preserve">. </w:t>
-      </w:r>
-      <w:r>
-        <w:rPr>
-          <w:i w:val="1"/>
-          <w:iCs w:val="1"/>
-          <w:sz w:val="18"/>
-          <w:szCs w:val="18"/>
+          <w:sz w:val="20"/>
+          <w:szCs w:val="20"/>
           <w:rtl w:val="0"/>
         </w:rPr>
         <mc:AlternateContent>
@@ -624,7 +614,7 @@
                   <wp:posOffset>0</wp:posOffset>
                 </wp:positionH>
                 <wp:positionV relativeFrom="line">
-                  <wp:posOffset>164050</wp:posOffset>
+                  <wp:posOffset>232630</wp:posOffset>
                 </wp:positionV>
                 <wp:extent cx="7071678" cy="154747"/>
                 <wp:effectExtent l="0" t="0" r="0" b="0"/>
@@ -704,7 +694,7 @@
           </mc:Choice>
           <mc:Fallback>
             <w:pict>
-              <v:group id="_x0000_s1027" style="visibility:visible;position:absolute;margin-left:-0.0pt;margin-top:12.9pt;width:556.8pt;height:12.2pt;z-index:251659264;mso-position-horizontal:absolute;mso-position-horizontal-relative:margin;mso-position-vertical:absolute;mso-position-vertical-relative:line;mso-wrap-distance-left:0.0pt;mso-wrap-distance-top:0.0pt;mso-wrap-distance-right:0.0pt;mso-wrap-distance-bottom:0.0pt;" coordorigin="0,0" coordsize="7071678,154746">
+              <v:group id="_x0000_s1027" style="visibility:visible;position:absolute;margin-left:0.0pt;margin-top:18.3pt;width:556.8pt;height:12.2pt;z-index:251659264;mso-position-horizontal:absolute;mso-position-horizontal-relative:margin;mso-position-vertical:absolute;mso-position-vertical-relative:line;mso-wrap-distance-left:0.0pt;mso-wrap-distance-top:0.0pt;mso-wrap-distance-right:0.0pt;mso-wrap-distance-bottom:0.0pt;" coordorigin="0,0" coordsize="7071678,154746">
                 <w10:wrap type="none" side="bothSides" anchorx="margin"/>
                 <v:shape id="_x0000_s1028" type="#_x0000_t75" style="position:absolute;left:0;top:0;width:7071678;height:154746;">
                   <v:imagedata r:id="rId4" o:title="image1.png"/>
@@ -722,12 +712,22 @@
         <w:rPr>
           <w:i w:val="1"/>
           <w:iCs w:val="1"/>
-          <w:sz w:val="18"/>
-          <w:szCs w:val="18"/>
-          <w:rtl w:val="0"/>
-          <w:lang w:val="en-US"/>
-        </w:rPr>
-        <w:t>Looking for a full time software engineering position that I can challenge myself while improving as a software engineer.</w:t>
+          <w:sz w:val="20"/>
+          <w:szCs w:val="20"/>
+          <w:rtl w:val="0"/>
+          <w:lang w:val="en-US"/>
+        </w:rPr>
+        <w:t xml:space="preserve"> in C, Java, Python, PostgreSQL, and data visualization</w:t>
+      </w:r>
+      <w:r>
+        <w:rPr>
+          <w:i w:val="1"/>
+          <w:iCs w:val="1"/>
+          <w:sz w:val="20"/>
+          <w:szCs w:val="20"/>
+          <w:rtl w:val="0"/>
+        </w:rPr>
+        <w:t>.</w:t>
       </w:r>
     </w:p>
     <w:p>
@@ -1604,25 +1604,13 @@
           <w:rStyle w:val="None"/>
           <w:b w:val="0"/>
           <w:bCs w:val="0"/>
-          <w:spacing w:val="0"/>
-          <w:sz w:val="20"/>
-          <w:szCs w:val="20"/>
-          <w:rtl w:val="0"/>
-        </w:rPr>
-        <w:t>7</w:t>
-      </w:r>
-      <w:r>
-        <w:rPr>
-          <w:rStyle w:val="None"/>
-          <w:b w:val="0"/>
-          <w:bCs w:val="0"/>
-          <w:spacing w:val="-1"/>
-          <w:sz w:val="20"/>
-          <w:szCs w:val="20"/>
-          <w:rtl w:val="0"/>
-          <w:lang w:val="en-US"/>
-        </w:rPr>
-        <w:t>5</w:t>
+          <w:spacing w:val="-2"/>
+          <w:sz w:val="20"/>
+          <w:szCs w:val="20"/>
+          <w:rtl w:val="0"/>
+          <w:lang w:val="en-US"/>
+        </w:rPr>
+        <w:t>69</w:t>
       </w:r>
       <w:r>
         <w:rPr>
@@ -1681,28 +1669,7 @@
           <w:rtl w:val="0"/>
           <w:lang w:val="en-US"/>
         </w:rPr>
-        <w:t xml:space="preserve">  </w:t>
-      </w:r>
-      <w:r>
-        <w:rPr>
-          <w:sz w:val="20"/>
-          <w:szCs w:val="20"/>
-          <w:rtl w:val="0"/>
-          <w:lang w:val="en-US"/>
-        </w:rPr>
-        <w:t xml:space="preserve">Major CGPA: </w:t>
-      </w:r>
-      <w:r>
-        <w:rPr>
-          <w:rStyle w:val="None"/>
-          <w:b w:val="0"/>
-          <w:bCs w:val="0"/>
-          <w:sz w:val="20"/>
-          <w:szCs w:val="20"/>
-          <w:rtl w:val="0"/>
-          <w:lang w:val="en-US"/>
-        </w:rPr>
-        <w:t>3.92/4.00 (CS classes)</w:t>
+        <w:t xml:space="preserve"> </w:t>
       </w:r>
     </w:p>
     <w:p>
@@ -2469,91 +2436,6 @@
     <w:p>
       <w:pPr>
         <w:pStyle w:val="Body"/>
-        <w:spacing w:after="80"/>
-        <w:ind w:left="230" w:firstLine="0"/>
-        <w:rPr>
-          <w:sz w:val="20"/>
-          <w:szCs w:val="20"/>
-        </w:rPr>
-      </w:pPr>
-      <w:r>
-        <w:rPr>
-          <w:rStyle w:val="None"/>
-          <w:spacing w:val="0"/>
-          <w:sz w:val="20"/>
-          <w:szCs w:val="20"/>
-          <w:rtl w:val="0"/>
-        </w:rPr>
-        <w:t>2</w:t>
-      </w:r>
-      <w:r>
-        <w:rPr>
-          <w:rStyle w:val="None"/>
-          <w:spacing w:val="-1"/>
-          <w:sz w:val="20"/>
-          <w:szCs w:val="20"/>
-          <w:rtl w:val="0"/>
-        </w:rPr>
-        <w:t>0</w:t>
-      </w:r>
-      <w:r>
-        <w:rPr>
-          <w:rStyle w:val="None"/>
-          <w:spacing w:val="0"/>
-          <w:sz w:val="20"/>
-          <w:szCs w:val="20"/>
-          <w:rtl w:val="0"/>
-        </w:rPr>
-        <w:t>1</w:t>
-      </w:r>
-      <w:r>
-        <w:rPr>
-          <w:rStyle w:val="None"/>
-          <w:spacing w:val="0"/>
-          <w:sz w:val="20"/>
-          <w:szCs w:val="20"/>
-          <w:rtl w:val="0"/>
-          <w:lang w:val="en-US"/>
-        </w:rPr>
-        <w:t>5</w:t>
-      </w:r>
-      <w:r>
-        <w:rPr>
-          <w:rStyle w:val="None"/>
-          <w:spacing w:val="0"/>
-          <w:sz w:val="20"/>
-          <w:szCs w:val="20"/>
-          <w:rtl w:val="0"/>
-        </w:rPr>
-        <w:t xml:space="preserve"> </w:t>
-      </w:r>
-      <w:r>
-        <w:rPr>
-          <w:rStyle w:val="None"/>
-          <w:spacing w:val="0"/>
-          <w:sz w:val="20"/>
-          <w:szCs w:val="20"/>
-          <w:rtl w:val="0"/>
-          <w:lang w:val="en-US"/>
-        </w:rPr>
-        <w:t xml:space="preserve">June - 2015 September, Memorial Sloan Kettering Cancer Center, New York, USA: </w:t>
-      </w:r>
-      <w:r>
-        <w:rPr>
-          <w:rStyle w:val="None"/>
-          <w:b w:val="0"/>
-          <w:bCs w:val="0"/>
-          <w:sz w:val="20"/>
-          <w:szCs w:val="20"/>
-          <w:rtl w:val="0"/>
-          <w:lang w:val="en-US"/>
-        </w:rPr>
-        <w:t>Software engineering intern, developed Java-Script based graph visualization tools for Genomics Data with Cytoscape JS.</w:t>
-      </w:r>
-    </w:p>
-    <w:p>
-      <w:pPr>
-        <w:pStyle w:val="Body"/>
         <w:spacing w:before="60" w:after="40"/>
         <w:ind w:left="0" w:firstLine="0"/>
         <w:rPr>
@@ -2761,7 +2643,7 @@
           <w:szCs w:val="20"/>
           <w:rtl w:val="0"/>
         </w:rPr>
-        <w:t>2014</w:t>
+        <w:t>201</w:t>
       </w:r>
       <w:r>
         <w:rPr>
@@ -2773,7 +2655,7 @@
           <w:rtl w:val="0"/>
           <w:lang w:val="en-US"/>
         </w:rPr>
-        <w:t>-2013,</w:t>
+        <w:t>6-2013,</w:t>
       </w:r>
       <w:r>
         <w:rPr>
@@ -2783,8 +2665,32 @@
           <w:sz w:val="20"/>
           <w:szCs w:val="20"/>
           <w:rtl w:val="0"/>
-        </w:rPr>
-        <w:t xml:space="preserve"> IEEEXtreme 8.0</w:t>
+          <w:lang w:val="de-DE"/>
+        </w:rPr>
+        <w:t xml:space="preserve"> IEEEXtreme </w:t>
+      </w:r>
+      <w:r>
+        <w:rPr>
+          <w:rStyle w:val="None"/>
+          <w:b w:val="1"/>
+          <w:bCs w:val="1"/>
+          <w:sz w:val="20"/>
+          <w:szCs w:val="20"/>
+          <w:rtl w:val="0"/>
+          <w:lang w:val="en-US"/>
+        </w:rPr>
+        <w:t xml:space="preserve">10.0 - </w:t>
+      </w:r>
+      <w:r>
+        <w:rPr>
+          <w:rStyle w:val="None"/>
+          <w:b w:val="1"/>
+          <w:bCs w:val="1"/>
+          <w:sz w:val="20"/>
+          <w:szCs w:val="20"/>
+          <w:rtl w:val="0"/>
+        </w:rPr>
+        <w:t>8.0</w:t>
       </w:r>
       <w:r>
         <w:rPr>
@@ -3144,19 +3050,64 @@
           <w:rtl w:val="0"/>
           <w:lang w:val="en-US"/>
         </w:rPr>
-        <w:t>CrypDist, S</w:t>
+        <w:t xml:space="preserve">CrypDist, Senior Project - Present: </w:t>
+      </w:r>
+      <w:r>
+        <w:rPr>
+          <w:rStyle w:val="None"/>
+          <w:b w:val="0"/>
+          <w:bCs w:val="0"/>
+          <w:spacing w:val="0"/>
+          <w:sz w:val="20"/>
+          <w:szCs w:val="20"/>
+          <w:rtl w:val="0"/>
+          <w:lang w:val="en-US"/>
+        </w:rPr>
+        <w:t>CrypDist is a blockchain based encrypted content distribution network. The project aims to avoid data access blocks and reduce the time needed to deliver big data. I take responsibilities on the development of distribution system.</w:t>
+      </w:r>
+    </w:p>
+    <w:p>
+      <w:pPr>
+        <w:pStyle w:val="Body"/>
+        <w:spacing w:after="80"/>
+        <w:ind w:left="230" w:firstLine="0"/>
+        <w:rPr>
+          <w:sz w:val="20"/>
+          <w:szCs w:val="20"/>
+        </w:rPr>
+      </w:pPr>
+      <w:r>
+        <w:rPr>
+          <w:sz w:val="20"/>
+          <w:szCs w:val="20"/>
+          <w:rtl w:val="0"/>
+          <w:lang w:val="en-US"/>
+        </w:rPr>
+        <w:t xml:space="preserve">Section Checker Bot, Bilkent University 2016 - 2017: </w:t>
+      </w:r>
+      <w:r>
+        <w:rPr>
+          <w:rStyle w:val="None"/>
+          <w:b w:val="0"/>
+          <w:bCs w:val="0"/>
+          <w:sz w:val="20"/>
+          <w:szCs w:val="20"/>
+          <w:rtl w:val="0"/>
+          <w:lang w:val="en-US"/>
+        </w:rPr>
+        <w:t>A Telegram Bot available via @sectionche</w:t>
       </w:r>
       <w:r>
         <w:drawing>
           <wp:anchor distT="152400" distB="152400" distL="152400" distR="152400" simplePos="0" relativeHeight="251662336" behindDoc="0" locked="0" layoutInCell="1" allowOverlap="1">
             <wp:simplePos x="0" y="0"/>
             <wp:positionH relativeFrom="page">
-              <wp:posOffset>-405358</wp:posOffset>
+              <wp:posOffset>-232512</wp:posOffset>
             </wp:positionH>
             <wp:positionV relativeFrom="page">
-              <wp:posOffset>3243468</wp:posOffset>
+              <wp:posOffset>2979182</wp:posOffset>
             </wp:positionV>
-            <wp:extent cx="1623517" cy="50800"/>
+            <wp:extent cx="1277825" cy="50800"/>
             <wp:effectExtent l="0" t="0" r="0" b="0"/>
             <wp:wrapNone/>
             <wp:docPr id="1073741830" name="officeArt object"/>
@@ -3181,7 +3132,7 @@
                   <pic:spPr>
                     <a:xfrm rot="16200000">
                       <a:off x="0" y="0"/>
-                      <a:ext cx="1623517" cy="50800"/>
+                      <a:ext cx="1277825" cy="50800"/>
                     </a:xfrm>
                     <a:prstGeom prst="rect">
                       <a:avLst/>
@@ -3208,7 +3159,7 @@
               <wp:posOffset>58521</wp:posOffset>
             </wp:positionH>
             <wp:positionV relativeFrom="page">
-              <wp:posOffset>1839852</wp:posOffset>
+              <wp:posOffset>1748412</wp:posOffset>
             </wp:positionV>
             <wp:extent cx="695757" cy="50800"/>
             <wp:effectExtent l="0" t="0" r="0" b="0"/>
@@ -3262,7 +3213,7 @@
               <wp:posOffset>46983</wp:posOffset>
             </wp:positionH>
             <wp:positionV relativeFrom="page">
-              <wp:posOffset>4660196</wp:posOffset>
+              <wp:posOffset>4233476</wp:posOffset>
             </wp:positionV>
             <wp:extent cx="718834" cy="50800"/>
             <wp:effectExtent l="0" t="0" r="0" b="0"/>
@@ -3313,12 +3264,12 @@
           <wp:anchor distT="152400" distB="152400" distL="152400" distR="152400" simplePos="0" relativeHeight="251665408" behindDoc="0" locked="0" layoutInCell="1" allowOverlap="1">
             <wp:simplePos x="0" y="0"/>
             <wp:positionH relativeFrom="page">
-              <wp:posOffset>-461991</wp:posOffset>
+              <wp:posOffset>-710305</wp:posOffset>
             </wp:positionH>
             <wp:positionV relativeFrom="page">
-              <wp:posOffset>6169787</wp:posOffset>
+              <wp:posOffset>5968678</wp:posOffset>
             </wp:positionV>
-            <wp:extent cx="1736784" cy="50800"/>
+            <wp:extent cx="2233411" cy="50800"/>
             <wp:effectExtent l="0" t="0" r="0" b="0"/>
             <wp:wrapNone/>
             <wp:docPr id="1073741833" name="officeArt object"/>
@@ -3343,7 +3294,7 @@
                   <pic:spPr>
                     <a:xfrm rot="16200000">
                       <a:off x="0" y="0"/>
-                      <a:ext cx="1736784" cy="50800"/>
+                      <a:ext cx="2233411" cy="50800"/>
                     </a:xfrm>
                     <a:prstGeom prst="rect">
                       <a:avLst/>
@@ -3370,7 +3321,7 @@
               <wp:posOffset>-93154</wp:posOffset>
             </wp:positionH>
             <wp:positionV relativeFrom="page">
-              <wp:posOffset>7806973</wp:posOffset>
+              <wp:posOffset>7827293</wp:posOffset>
             </wp:positionV>
             <wp:extent cx="999109" cy="50800"/>
             <wp:effectExtent l="0" t="0" r="0" b="0"/>
@@ -3424,7 +3375,7 @@
               <wp:posOffset>156016</wp:posOffset>
             </wp:positionH>
             <wp:positionV relativeFrom="page">
-              <wp:posOffset>8781181</wp:posOffset>
+              <wp:posOffset>8821821</wp:posOffset>
             </wp:positionV>
             <wp:extent cx="500768" cy="50800"/>
             <wp:effectExtent l="0" t="0" r="0" b="0"/>
@@ -3473,28 +3424,37 @@
       <w:r>
         <w:rPr>
           <w:rStyle w:val="None"/>
-          <w:b w:val="1"/>
-          <w:bCs w:val="1"/>
-          <w:spacing w:val="0"/>
-          <w:sz w:val="20"/>
-          <w:szCs w:val="20"/>
-          <w:rtl w:val="0"/>
-          <w:lang w:val="en-US"/>
-        </w:rPr>
-        <w:t xml:space="preserve">enior Project - Present: </w:t>
-      </w:r>
-      <w:r>
-        <w:rPr>
-          <w:rStyle w:val="None"/>
-          <w:b w:val="0"/>
-          <w:bCs w:val="0"/>
-          <w:spacing w:val="0"/>
-          <w:sz w:val="20"/>
-          <w:szCs w:val="20"/>
-          <w:rtl w:val="0"/>
-          <w:lang w:val="en-US"/>
-        </w:rPr>
-        <w:t>CrypDist is a blockchain based encrypted content distribution network. The project aims to avoid data access blocks and reduce the time needed to deliver big data. I take responsibilities on the development of distribution system.</w:t>
+          <w:b w:val="0"/>
+          <w:bCs w:val="0"/>
+          <w:sz w:val="20"/>
+          <w:szCs w:val="20"/>
+          <w:rtl w:val="0"/>
+          <w:lang w:val="en-US"/>
+        </w:rPr>
+        <w:t>cker_bot in Telegram Messaging App</w:t>
+      </w:r>
+      <w:r>
+        <w:rPr>
+          <w:rStyle w:val="None"/>
+          <w:b w:val="0"/>
+          <w:bCs w:val="0"/>
+          <w:sz w:val="20"/>
+          <w:szCs w:val="20"/>
+          <w:rtl w:val="0"/>
+        </w:rPr>
+        <w:t>.</w:t>
+      </w:r>
+      <w:r>
+        <w:rPr>
+          <w:rStyle w:val="None"/>
+          <w:b w:val="0"/>
+          <w:bCs w:val="0"/>
+          <w:sz w:val="20"/>
+          <w:szCs w:val="20"/>
+          <w:rtl w:val="0"/>
+          <w:lang w:val="en-US"/>
+        </w:rPr>
+        <w:t xml:space="preserve"> It is checks available quotas for the desired courses of Bilkent students. The bot gave service for more than 500 people during the 2017 Spring registration term.</w:t>
       </w:r>
     </w:p>
     <w:p>
@@ -3503,89 +3463,37 @@
         <w:spacing w:after="80"/>
         <w:ind w:left="230" w:firstLine="0"/>
         <w:rPr>
+          <w:b w:val="0"/>
+          <w:bCs w:val="0"/>
           <w:sz w:val="20"/>
           <w:szCs w:val="20"/>
         </w:rPr>
       </w:pPr>
       <w:r>
         <w:rPr>
-          <w:sz w:val="20"/>
-          <w:szCs w:val="20"/>
-          <w:rtl w:val="0"/>
-          <w:lang w:val="en-US"/>
-        </w:rPr>
-        <w:t xml:space="preserve">Section Checker, Bilkent University - 2016: </w:t>
-      </w:r>
-      <w:r>
-        <w:rPr>
-          <w:rStyle w:val="None"/>
-          <w:b w:val="0"/>
-          <w:bCs w:val="0"/>
-          <w:sz w:val="20"/>
-          <w:szCs w:val="20"/>
-          <w:rtl w:val="0"/>
-          <w:lang w:val="en-US"/>
-        </w:rPr>
-        <w:t>A program which checks available quotas periodically for desired course section and</w:t>
-      </w:r>
-      <w:r>
-        <w:rPr>
-          <w:rStyle w:val="None"/>
-          <w:b w:val="0"/>
-          <w:bCs w:val="0"/>
-          <w:sz w:val="20"/>
-          <w:szCs w:val="20"/>
-          <w:rtl w:val="0"/>
-          <w:lang w:val="en-US"/>
-        </w:rPr>
-        <w:t xml:space="preserve"> </w:t>
-      </w:r>
-      <w:r>
-        <w:rPr>
-          <w:rStyle w:val="None"/>
-          <w:b w:val="0"/>
-          <w:bCs w:val="0"/>
-          <w:sz w:val="20"/>
-          <w:szCs w:val="20"/>
-          <w:rtl w:val="0"/>
-          <w:lang w:val="en-US"/>
-        </w:rPr>
-        <w:t>warns the user in case of availability is developed with a colleague. It was used by Bilkent University students in course selection</w:t>
-      </w:r>
-      <w:r>
-        <w:rPr>
-          <w:rStyle w:val="None"/>
-          <w:b w:val="0"/>
-          <w:bCs w:val="0"/>
-          <w:sz w:val="20"/>
-          <w:szCs w:val="20"/>
-          <w:rtl w:val="0"/>
-          <w:lang w:val="en-US"/>
-        </w:rPr>
-        <w:t xml:space="preserve"> </w:t>
-      </w:r>
-      <w:r>
-        <w:rPr>
-          <w:rStyle w:val="None"/>
-          <w:b w:val="0"/>
-          <w:bCs w:val="0"/>
-          <w:sz w:val="20"/>
-          <w:szCs w:val="20"/>
-          <w:rtl w:val="0"/>
-        </w:rPr>
-        <w:t>period.</w:t>
-      </w:r>
-      <w:r>
-        <w:rPr>
-          <w:rStyle w:val="None"/>
-          <w:b w:val="0"/>
-          <w:bCs w:val="0"/>
-          <w:sz w:val="20"/>
-          <w:szCs w:val="20"/>
-          <w:rtl w:val="0"/>
-          <w:lang w:val="en-US"/>
-        </w:rPr>
-        <w:t xml:space="preserve"> </w:t>
+          <w:rStyle w:val="None"/>
+          <w:b w:val="1"/>
+          <w:bCs w:val="1"/>
+          <w:spacing w:val="0"/>
+          <w:sz w:val="20"/>
+          <w:szCs w:val="20"/>
+          <w:rtl w:val="0"/>
+          <w:lang w:val="en-US"/>
+        </w:rPr>
+        <w:t xml:space="preserve">HDR, Citus Data - 2016: </w:t>
+      </w:r>
+      <w:r>
+        <w:rPr>
+          <w:rStyle w:val="None"/>
+          <w:b w:val="0"/>
+          <w:bCs w:val="0"/>
+          <w:spacing w:val="0"/>
+          <w:sz w:val="20"/>
+          <w:szCs w:val="20"/>
+          <w:rtl w:val="0"/>
+          <w:lang w:val="en-US"/>
+        </w:rPr>
+        <w:t>HDR is a Histogram based percentile approximation extension for PostgreSQL database systems. It provides 400x speed increase with 0.0001 error ratio. The whole project is handled by myself.</w:t>
       </w:r>
     </w:p>
     <w:p>
@@ -3611,20 +3519,20 @@
           <w:rtl w:val="0"/>
           <w:lang w:val="en-US"/>
         </w:rPr>
-        <w:t xml:space="preserve">HDR, Citus Data - 2016: </w:t>
-      </w:r>
-      <w:r>
-        <w:rPr>
-          <w:rStyle w:val="None"/>
-          <w:b w:val="0"/>
-          <w:bCs w:val="0"/>
-          <w:spacing w:val="0"/>
-          <w:sz w:val="20"/>
-          <w:szCs w:val="20"/>
-          <w:rtl w:val="0"/>
-          <w:lang w:val="en-US"/>
-        </w:rPr>
-        <w:t>HDR is a Histogram based percentile approximation extension for PostgreSQL database systems. It provides 400x speed increase with 0.0001 error ratio. The whole project is handled by myself.</w:t>
+        <w:t xml:space="preserve">Github Community Detection, Bilkent University - 2016: </w:t>
+      </w:r>
+      <w:r>
+        <w:rPr>
+          <w:rStyle w:val="None"/>
+          <w:b w:val="0"/>
+          <w:bCs w:val="0"/>
+          <w:spacing w:val="0"/>
+          <w:sz w:val="20"/>
+          <w:szCs w:val="20"/>
+          <w:rtl w:val="0"/>
+          <w:lang w:val="en-US"/>
+        </w:rPr>
+        <w:t>The tool is created as a course project for CS 425 - Algorithms for Web-Scale Data with one more colleague. GitHub user data is collected in a breadth first manner for a specific user and by applying Walktrap algorithm. We visualized 10 k people in clusters according to their common features.</w:t>
       </w:r>
     </w:p>
     <w:p>
@@ -4075,18 +3983,18 @@
           <w:rtl w:val="0"/>
           <w:lang w:val="en-US"/>
         </w:rPr>
-        <w:t xml:space="preserve"> SQL(PostgreSQL, MySQL), JavaScript</w:t>
-      </w:r>
-      <w:r>
-        <w:rPr>
-          <w:b w:val="0"/>
-          <w:bCs w:val="0"/>
-          <w:sz w:val="20"/>
-          <w:szCs w:val="20"/>
-          <w:rtl w:val="0"/>
-          <w:lang w:val="it-IT"/>
-        </w:rPr>
-        <w:t>, Scala</w:t>
+        <w:t xml:space="preserve"> SQL(PostgreSQL, MySQL), </w:t>
+      </w:r>
+      <w:r>
+        <w:rPr>
+          <w:b w:val="0"/>
+          <w:bCs w:val="0"/>
+          <w:sz w:val="20"/>
+          <w:szCs w:val="20"/>
+          <w:rtl w:val="0"/>
+          <w:lang w:val="en-US"/>
+        </w:rPr>
+        <w:t>Python</w:t>
       </w:r>
       <w:r>
         <w:rPr>
@@ -4106,20 +4014,19 @@
           <w:sz w:val="20"/>
           <w:szCs w:val="20"/>
           <w:rtl w:val="0"/>
-          <w:lang w:val="en-US"/>
-        </w:rPr>
-        <w:t xml:space="preserve"> Python, </w:t>
-      </w:r>
-      <w:r>
-        <w:rPr>
-          <w:b w:val="0"/>
-          <w:bCs w:val="0"/>
-          <w:sz w:val="20"/>
-          <w:szCs w:val="20"/>
-          <w:rtl w:val="0"/>
-          <w:lang w:val="en-US"/>
-        </w:rPr>
-        <w:t>Android, D3, Cytoscape JS.</w:t>
+        </w:rPr>
+        <w:t xml:space="preserve"> </w:t>
+      </w:r>
+      <w:r>
+        <w:rPr>
+          <w:b w:val="0"/>
+          <w:bCs w:val="0"/>
+          <w:sz w:val="20"/>
+          <w:szCs w:val="20"/>
+          <w:rtl w:val="0"/>
+          <w:lang w:val="en-US"/>
+        </w:rPr>
+        <w:t>Android, D3 JS, Cytoscape JS.</w:t>
       </w:r>
     </w:p>
     <w:p>
@@ -6217,7 +6124,7 @@
           <w:rtl w:val="0"/>
           <w:lang w:val="en-US"/>
         </w:rPr>
-        <w:t>organize</w:t>
+        <w:t>organise</w:t>
       </w:r>
       <w:r>
         <w:rPr>

</xml_diff>

<commit_message>
update on Section Checker part
</commit_message>
<xml_diff>
--- a/CV.docx
+++ b/CV.docx
@@ -3095,7 +3095,7 @@
           <w:rtl w:val="0"/>
           <w:lang w:val="en-US"/>
         </w:rPr>
-        <w:t>A Telegram Bot available via @sectionche</w:t>
+        <w:t>A Telegram Bot available via @sectionchec</w:t>
       </w:r>
       <w:r>
         <w:drawing>
@@ -3321,7 +3321,7 @@
               <wp:posOffset>-93154</wp:posOffset>
             </wp:positionH>
             <wp:positionV relativeFrom="page">
-              <wp:posOffset>7827293</wp:posOffset>
+              <wp:posOffset>7827292</wp:posOffset>
             </wp:positionV>
             <wp:extent cx="999109" cy="50800"/>
             <wp:effectExtent l="0" t="0" r="0" b="0"/>
@@ -3431,7 +3431,7 @@
           <w:rtl w:val="0"/>
           <w:lang w:val="en-US"/>
         </w:rPr>
-        <w:t>cker_bot in Telegram Messaging App</w:t>
+        <w:t>ker_bot in Telegram Messaging App</w:t>
       </w:r>
       <w:r>
         <w:rPr>
@@ -3454,7 +3454,7 @@
           <w:rtl w:val="0"/>
           <w:lang w:val="en-US"/>
         </w:rPr>
-        <w:t xml:space="preserve"> It is checks available quotas for the desired courses of Bilkent students. The bot gave service for more than 500 people during the 2017 Spring registration term.</w:t>
+        <w:t xml:space="preserve"> It is checks available quotas for the desired courses of Bilkent students. The bot gave service for more than 1000 people during the 2017 Spring registration term.</w:t>
       </w:r>
     </w:p>
     <w:p>

</xml_diff>

<commit_message>
community detection project text fix
</commit_message>
<xml_diff>
--- a/CV.docx
+++ b/CV.docx
@@ -3095,7 +3095,7 @@
           <w:rtl w:val="0"/>
           <w:lang w:val="en-US"/>
         </w:rPr>
-        <w:t>A Telegram Bot available via @sectionchec</w:t>
+        <w:t>A Telegram Bot available via @sectionche</w:t>
       </w:r>
       <w:r>
         <w:drawing>
@@ -3431,7 +3431,7 @@
           <w:rtl w:val="0"/>
           <w:lang w:val="en-US"/>
         </w:rPr>
-        <w:t>ker_bot in Telegram Messaging App</w:t>
+        <w:t>cker_bot in Telegram Messaging App</w:t>
       </w:r>
       <w:r>
         <w:rPr>
@@ -3532,7 +3532,7 @@
           <w:rtl w:val="0"/>
           <w:lang w:val="en-US"/>
         </w:rPr>
-        <w:t>The tool is created as a course project for CS 425 - Algorithms for Web-Scale Data with one more colleague. GitHub user data is collected in a breadth first manner for a specific user and by applying Walktrap algorithm. We visualized 10 k people in clusters according to their common features.</w:t>
+        <w:t>The tool is created as a course project for CS 425 - Algorithms for Web-Scale Data with one more colleague. GitHub user data is collected in a breadth first manner for a specific user and by applying Walktrap algorithm we visualized 10k people in clusters according to their common features.</w:t>
       </w:r>
     </w:p>
     <w:p>

</xml_diff>